<commit_message>
User Signin & Signup - Backend
</commit_message>
<xml_diff>
--- a/Project Implementation Documents/1. NODE-API Setup.docx
+++ b/Project Implementation Documents/1. NODE-API Setup.docx
@@ -4,9 +4,91 @@
   <w:body>
     <w:p>
       <w:pPr>
+        <w:spacing w:line="360" w:lineRule="auto"/>
+        <w:rPr>
+          <w:b w:val="1"/>
+          <w:sz w:val="40"/>
+          <w:szCs w:val="40"/>
+        </w:rPr>
+      </w:pPr>
+      <w:r>
+        <w:rPr>
+          <w:rtl w:val="0"/>
+        </w:rPr>
+      </w:r>
+    </w:p>
+    <w:tbl>
+      <w:tblPr>
+        <w:tblStyle w:val="Table1"/>
+        <w:tblW w:w="9360.0" w:type="dxa"/>
+        <w:jc w:val="left"/>
+        <w:tblInd w:w="100.0" w:type="pct"/>
+        <w:tblBorders>
+          <w:top w:color="000000" w:space="0" w:sz="8" w:val="single"/>
+          <w:left w:color="000000" w:space="0" w:sz="8" w:val="single"/>
+          <w:bottom w:color="000000" w:space="0" w:sz="8" w:val="single"/>
+          <w:right w:color="000000" w:space="0" w:sz="8" w:val="single"/>
+          <w:insideH w:color="000000" w:space="0" w:sz="8" w:val="single"/>
+          <w:insideV w:color="000000" w:space="0" w:sz="8" w:val="single"/>
+        </w:tblBorders>
+        <w:tblLayout w:type="fixed"/>
+        <w:tblLook w:val="0600"/>
+      </w:tblPr>
+      <w:tblGrid>
+        <w:gridCol w:w="9360"/>
+        <w:tblGridChange w:id="0">
+          <w:tblGrid>
+            <w:gridCol w:w="9360"/>
+          </w:tblGrid>
+        </w:tblGridChange>
+      </w:tblGrid>
+      <w:tr>
+        <w:trPr>
+          <w:cantSplit w:val="0"/>
+          <w:tblHeader w:val="0"/>
+        </w:trPr>
+        <w:tc>
+          <w:tcPr>
+            <w:shd w:fill="dcdcaa" w:val="clear"/>
+            <w:tcMar>
+              <w:top w:w="100.0" w:type="dxa"/>
+              <w:left w:w="100.0" w:type="dxa"/>
+              <w:bottom w:w="100.0" w:type="dxa"/>
+              <w:right w:w="100.0" w:type="dxa"/>
+            </w:tcMar>
+            <w:vAlign w:val="top"/>
+          </w:tcPr>
+          <w:p>
+            <w:pPr>
+              <w:widowControl w:val="0"/>
+              <w:spacing w:line="240" w:lineRule="auto"/>
+              <w:jc w:val="center"/>
+              <w:rPr>
+                <w:rFonts w:ascii="Georgia" w:cs="Georgia" w:eastAsia="Georgia" w:hAnsi="Georgia"/>
+                <w:b w:val="1"/>
+                <w:sz w:val="40"/>
+                <w:szCs w:val="40"/>
+              </w:rPr>
+            </w:pPr>
+            <w:r>
+              <w:rPr>
+                <w:rFonts w:ascii="Georgia" w:cs="Georgia" w:eastAsia="Georgia" w:hAnsi="Georgia"/>
+                <w:b w:val="1"/>
+                <w:sz w:val="40"/>
+                <w:szCs w:val="40"/>
+                <w:rtl w:val="0"/>
+              </w:rPr>
+              <w:t xml:space="preserve">BLOG-BYTE Progress File-1</w:t>
+            </w:r>
+          </w:p>
+        </w:tc>
+      </w:tr>
+    </w:tbl>
+    <w:p>
+      <w:pPr>
         <w:pStyle w:val="Heading1"/>
         <w:spacing w:line="360" w:lineRule="auto"/>
-        <w:jc w:val="center"/>
+        <w:jc w:val="left"/>
         <w:rPr>
           <w:rFonts w:ascii="Georgia" w:cs="Georgia" w:eastAsia="Georgia" w:hAnsi="Georgia"/>
           <w:b w:val="1"/>
@@ -15,7 +97,7 @@
           <w:szCs w:val="24"/>
         </w:rPr>
       </w:pPr>
-      <w:bookmarkStart w:colFirst="0" w:colLast="0" w:name="_6qbpv042ux23" w:id="0"/>
+      <w:bookmarkStart w:colFirst="0" w:colLast="0" w:name="_upt1ez12jxoe" w:id="0"/>
       <w:bookmarkEnd w:id="0"/>
       <w:r>
         <w:rPr>
@@ -213,9 +295,7 @@
         <w:rPr>
           <w:rFonts w:ascii="Georgia" w:cs="Georgia" w:eastAsia="Georgia" w:hAnsi="Georgia"/>
           <w:b w:val="1"/>
-          <w:color w:val="202124"/>
-          <w:sz w:val="24"/>
-          <w:szCs w:val="24"/>
+          <w:color w:val="1b4ca5"/>
         </w:rPr>
       </w:pPr>
       <w:r>
@@ -229,147 +309,6 @@
         </w:rPr>
         <w:t xml:space="preserve">_______________________________________________________</w:t>
       </w:r>
-    </w:p>
-    <w:p>
-      <w:pPr>
-        <w:pStyle w:val="Heading1"/>
-        <w:spacing w:line="360" w:lineRule="auto"/>
-        <w:rPr>
-          <w:rFonts w:ascii="Georgia" w:cs="Georgia" w:eastAsia="Georgia" w:hAnsi="Georgia"/>
-          <w:b w:val="1"/>
-          <w:color w:val="1b4ca5"/>
-        </w:rPr>
-      </w:pPr>
-      <w:bookmarkStart w:colFirst="0" w:colLast="0" w:name="_fwv3q44ndnt7" w:id="1"/>
-      <w:bookmarkEnd w:id="1"/>
-      <w:r>
-        <w:rPr>
-          <w:rtl w:val="0"/>
-        </w:rPr>
-      </w:r>
-    </w:p>
-    <w:p>
-      <w:pPr>
-        <w:pStyle w:val="Heading1"/>
-        <w:spacing w:line="360" w:lineRule="auto"/>
-        <w:rPr>
-          <w:rFonts w:ascii="Georgia" w:cs="Georgia" w:eastAsia="Georgia" w:hAnsi="Georgia"/>
-          <w:b w:val="1"/>
-          <w:color w:val="1b4ca5"/>
-        </w:rPr>
-      </w:pPr>
-      <w:bookmarkStart w:colFirst="0" w:colLast="0" w:name="_vouel46lataf" w:id="2"/>
-      <w:bookmarkEnd w:id="2"/>
-      <w:r>
-        <w:rPr>
-          <w:rtl w:val="0"/>
-        </w:rPr>
-      </w:r>
-    </w:p>
-    <w:p>
-      <w:pPr>
-        <w:pStyle w:val="Heading1"/>
-        <w:spacing w:line="360" w:lineRule="auto"/>
-        <w:rPr>
-          <w:rFonts w:ascii="Georgia" w:cs="Georgia" w:eastAsia="Georgia" w:hAnsi="Georgia"/>
-          <w:b w:val="1"/>
-          <w:color w:val="1b4ca5"/>
-        </w:rPr>
-      </w:pPr>
-      <w:bookmarkStart w:colFirst="0" w:colLast="0" w:name="_6df2j3ivw2zo" w:id="3"/>
-      <w:bookmarkEnd w:id="3"/>
-      <w:r>
-        <w:rPr>
-          <w:rtl w:val="0"/>
-        </w:rPr>
-      </w:r>
-    </w:p>
-    <w:p>
-      <w:pPr>
-        <w:rPr/>
-      </w:pPr>
-      <w:r>
-        <w:rPr>
-          <w:rtl w:val="0"/>
-        </w:rPr>
-      </w:r>
-    </w:p>
-    <w:p>
-      <w:pPr>
-        <w:pStyle w:val="Heading1"/>
-        <w:spacing w:line="360" w:lineRule="auto"/>
-        <w:rPr>
-          <w:rFonts w:ascii="Georgia" w:cs="Georgia" w:eastAsia="Georgia" w:hAnsi="Georgia"/>
-          <w:b w:val="1"/>
-          <w:color w:val="1b4ca5"/>
-        </w:rPr>
-      </w:pPr>
-      <w:bookmarkStart w:colFirst="0" w:colLast="0" w:name="_2voyrqmgd03y" w:id="4"/>
-      <w:bookmarkEnd w:id="4"/>
-      <w:r>
-        <w:rPr>
-          <w:rtl w:val="0"/>
-        </w:rPr>
-      </w:r>
-    </w:p>
-    <w:p>
-      <w:pPr>
-        <w:pStyle w:val="Heading1"/>
-        <w:spacing w:line="360" w:lineRule="auto"/>
-        <w:rPr>
-          <w:rFonts w:ascii="Georgia" w:cs="Georgia" w:eastAsia="Georgia" w:hAnsi="Georgia"/>
-          <w:b w:val="1"/>
-          <w:color w:val="1b4ca5"/>
-        </w:rPr>
-      </w:pPr>
-      <w:bookmarkStart w:colFirst="0" w:colLast="0" w:name="_tghd2ug0nomr" w:id="5"/>
-      <w:bookmarkEnd w:id="5"/>
-      <w:r>
-        <w:rPr>
-          <w:rtl w:val="0"/>
-        </w:rPr>
-      </w:r>
-    </w:p>
-    <w:p>
-      <w:pPr>
-        <w:pStyle w:val="Heading1"/>
-        <w:spacing w:line="360" w:lineRule="auto"/>
-        <w:rPr>
-          <w:rFonts w:ascii="Georgia" w:cs="Georgia" w:eastAsia="Georgia" w:hAnsi="Georgia"/>
-          <w:b w:val="1"/>
-          <w:color w:val="1b4ca5"/>
-        </w:rPr>
-      </w:pPr>
-      <w:bookmarkStart w:colFirst="0" w:colLast="0" w:name="_aiydfgz4rgc" w:id="6"/>
-      <w:bookmarkEnd w:id="6"/>
-      <w:r>
-        <w:rPr>
-          <w:rtl w:val="0"/>
-        </w:rPr>
-      </w:r>
-    </w:p>
-    <w:p>
-      <w:pPr>
-        <w:rPr/>
-      </w:pPr>
-      <w:r>
-        <w:rPr>
-          <w:rtl w:val="0"/>
-        </w:rPr>
-      </w:r>
-    </w:p>
-    <w:p>
-      <w:pPr>
-        <w:pStyle w:val="Heading1"/>
-        <w:spacing w:line="360" w:lineRule="auto"/>
-        <w:rPr>
-          <w:rFonts w:ascii="Georgia" w:cs="Georgia" w:eastAsia="Georgia" w:hAnsi="Georgia"/>
-          <w:b w:val="1"/>
-          <w:color w:val="1b4ca5"/>
-        </w:rPr>
-      </w:pPr>
-      <w:bookmarkStart w:colFirst="0" w:colLast="0" w:name="_eji12qei2wkg" w:id="7"/>
-      <w:bookmarkEnd w:id="7"/>
       <w:r>
         <w:rPr>
           <w:rtl w:val="0"/>
@@ -388,8 +327,8 @@
           <w:shd w:fill="d9d9d9" w:val="clear"/>
         </w:rPr>
       </w:pPr>
-      <w:bookmarkStart w:colFirst="0" w:colLast="0" w:name="_t2y72pdqc8e6" w:id="8"/>
-      <w:bookmarkEnd w:id="8"/>
+      <w:bookmarkStart w:colFirst="0" w:colLast="0" w:name="_nbse7mgffuyg" w:id="1"/>
+      <w:bookmarkEnd w:id="1"/>
       <w:r>
         <w:rPr>
           <w:rFonts w:ascii="Georgia" w:cs="Georgia" w:eastAsia="Georgia" w:hAnsi="Georgia"/>
@@ -574,7 +513,7 @@
     </w:p>
     <w:tbl>
       <w:tblPr>
-        <w:tblStyle w:val="Table1"/>
+        <w:tblStyle w:val="Table2"/>
         <w:tblW w:w="5715.0" w:type="dxa"/>
         <w:jc w:val="left"/>
         <w:tblInd w:w="2635.0" w:type="dxa"/>
@@ -636,12 +575,12 @@
                 <wp:inline distB="114300" distT="114300" distL="114300" distR="114300">
                   <wp:extent cx="3048000" cy="1390650"/>
                   <wp:effectExtent b="0" l="0" r="0" t="0"/>
-                  <wp:docPr id="13" name="image12.png"/>
+                  <wp:docPr id="13" name="image18.png"/>
                   <a:graphic>
                     <a:graphicData uri="http://schemas.openxmlformats.org/drawingml/2006/picture">
                       <pic:pic>
                         <pic:nvPicPr>
-                          <pic:cNvPr id="0" name="image12.png"/>
+                          <pic:cNvPr id="0" name="image18.png"/>
                           <pic:cNvPicPr preferRelativeResize="0"/>
                         </pic:nvPicPr>
                         <pic:blipFill>
@@ -828,12 +767,12 @@
           <wp:inline distB="114300" distT="114300" distL="114300" distR="114300">
             <wp:extent cx="5943600" cy="2679700"/>
             <wp:effectExtent b="0" l="0" r="0" t="0"/>
-            <wp:docPr id="65" name="image65.png"/>
+            <wp:docPr id="65" name="image64.png"/>
             <a:graphic>
               <a:graphicData uri="http://schemas.openxmlformats.org/drawingml/2006/picture">
                 <pic:pic>
                   <pic:nvPicPr>
-                    <pic:cNvPr id="0" name="image65.png"/>
+                    <pic:cNvPr id="0" name="image64.png"/>
                     <pic:cNvPicPr preferRelativeResize="0"/>
                   </pic:nvPicPr>
                   <pic:blipFill>
@@ -944,12 +883,12 @@
           <wp:inline distB="114300" distT="114300" distL="114300" distR="114300">
             <wp:extent cx="5534025" cy="2228850"/>
             <wp:effectExtent b="0" l="0" r="0" t="0"/>
-            <wp:docPr id="45" name="image42.png"/>
+            <wp:docPr id="45" name="image43.png"/>
             <a:graphic>
               <a:graphicData uri="http://schemas.openxmlformats.org/drawingml/2006/picture">
                 <pic:pic>
                   <pic:nvPicPr>
-                    <pic:cNvPr id="0" name="image42.png"/>
+                    <pic:cNvPr id="0" name="image43.png"/>
                     <pic:cNvPicPr preferRelativeResize="0"/>
                   </pic:nvPicPr>
                   <pic:blipFill>
@@ -1170,12 +1109,12 @@
           <wp:inline distB="114300" distT="114300" distL="114300" distR="114300">
             <wp:extent cx="1933575" cy="1209675"/>
             <wp:effectExtent b="0" l="0" r="0" t="0"/>
-            <wp:docPr id="8" name="image23.png"/>
+            <wp:docPr id="8" name="image3.png"/>
             <a:graphic>
               <a:graphicData uri="http://schemas.openxmlformats.org/drawingml/2006/picture">
                 <pic:pic>
                   <pic:nvPicPr>
-                    <pic:cNvPr id="0" name="image23.png"/>
+                    <pic:cNvPr id="0" name="image3.png"/>
                     <pic:cNvPicPr preferRelativeResize="0"/>
                   </pic:nvPicPr>
                   <pic:blipFill>
@@ -1232,6 +1171,7 @@
           <w:color w:val="ff0000"/>
           <w:sz w:val="24"/>
           <w:szCs w:val="24"/>
+          <w:u w:val="single"/>
           <w:shd w:fill="d9d9d9" w:val="clear"/>
           <w:rtl w:val="0"/>
         </w:rPr>
@@ -1257,7 +1197,7 @@
           <w:szCs w:val="24"/>
           <w:rtl w:val="0"/>
         </w:rPr>
-        <w:t xml:space="preserve">First thing we need is Express and we need mongars to talk with mongar.</w:t>
+        <w:t xml:space="preserve">First thing we need is Express and we need mongoose to talk with mongoDB.</w:t>
       </w:r>
     </w:p>
     <w:p>
@@ -1443,12 +1383,12 @@
           <wp:inline distB="114300" distT="114300" distL="114300" distR="114300">
             <wp:extent cx="5943600" cy="3136900"/>
             <wp:effectExtent b="0" l="0" r="0" t="0"/>
-            <wp:docPr id="27" name="image35.png"/>
+            <wp:docPr id="27" name="image30.png"/>
             <a:graphic>
               <a:graphicData uri="http://schemas.openxmlformats.org/drawingml/2006/picture">
                 <pic:pic>
                   <pic:nvPicPr>
-                    <pic:cNvPr id="0" name="image35.png"/>
+                    <pic:cNvPr id="0" name="image30.png"/>
                     <pic:cNvPicPr preferRelativeResize="0"/>
                   </pic:nvPicPr>
                   <pic:blipFill>
@@ -1577,12 +1517,12 @@
           <wp:inline distB="114300" distT="114300" distL="114300" distR="114300">
             <wp:extent cx="1981200" cy="1219200"/>
             <wp:effectExtent b="0" l="0" r="0" t="0"/>
-            <wp:docPr id="9" name="image18.png"/>
+            <wp:docPr id="9" name="image6.png"/>
             <a:graphic>
               <a:graphicData uri="http://schemas.openxmlformats.org/drawingml/2006/picture">
                 <pic:pic>
                   <pic:nvPicPr>
-                    <pic:cNvPr id="0" name="image18.png"/>
+                    <pic:cNvPr id="0" name="image6.png"/>
                     <pic:cNvPicPr preferRelativeResize="0"/>
                   </pic:nvPicPr>
                   <pic:blipFill>
@@ -1813,12 +1753,12 @@
           <wp:inline distB="114300" distT="114300" distL="114300" distR="114300">
             <wp:extent cx="3714750" cy="1866900"/>
             <wp:effectExtent b="0" l="0" r="0" t="0"/>
-            <wp:docPr id="34" name="image28.png"/>
+            <wp:docPr id="34" name="image38.png"/>
             <a:graphic>
               <a:graphicData uri="http://schemas.openxmlformats.org/drawingml/2006/picture">
                 <pic:pic>
                   <pic:nvPicPr>
-                    <pic:cNvPr id="0" name="image28.png"/>
+                    <pic:cNvPr id="0" name="image38.png"/>
                     <pic:cNvPicPr preferRelativeResize="0"/>
                   </pic:nvPicPr>
                   <pic:blipFill>
@@ -1972,12 +1912,12 @@
           <wp:inline distB="114300" distT="114300" distL="114300" distR="114300">
             <wp:extent cx="3905250" cy="1590675"/>
             <wp:effectExtent b="0" l="0" r="0" t="0"/>
-            <wp:docPr id="38" name="image46.png"/>
+            <wp:docPr id="38" name="image32.png"/>
             <a:graphic>
               <a:graphicData uri="http://schemas.openxmlformats.org/drawingml/2006/picture">
                 <pic:pic>
                   <pic:nvPicPr>
-                    <pic:cNvPr id="0" name="image46.png"/>
+                    <pic:cNvPr id="0" name="image32.png"/>
                     <pic:cNvPicPr preferRelativeResize="0"/>
                   </pic:nvPicPr>
                   <pic:blipFill>
@@ -2071,12 +2011,12 @@
           <wp:inline distB="114300" distT="114300" distL="114300" distR="114300">
             <wp:extent cx="2828925" cy="781050"/>
             <wp:effectExtent b="0" l="0" r="0" t="0"/>
-            <wp:docPr id="28" name="image24.png"/>
+            <wp:docPr id="28" name="image28.png"/>
             <a:graphic>
               <a:graphicData uri="http://schemas.openxmlformats.org/drawingml/2006/picture">
                 <pic:pic>
                   <pic:nvPicPr>
-                    <pic:cNvPr id="0" name="image24.png"/>
+                    <pic:cNvPr id="0" name="image28.png"/>
                     <pic:cNvPicPr preferRelativeResize="0"/>
                   </pic:nvPicPr>
                   <pic:blipFill>
@@ -2208,12 +2148,12 @@
           <wp:inline distB="114300" distT="114300" distL="114300" distR="114300">
             <wp:extent cx="3752850" cy="1533525"/>
             <wp:effectExtent b="0" l="0" r="0" t="0"/>
-            <wp:docPr id="50" name="image49.png"/>
+            <wp:docPr id="50" name="image44.png"/>
             <a:graphic>
               <a:graphicData uri="http://schemas.openxmlformats.org/drawingml/2006/picture">
                 <pic:pic>
                   <pic:nvPicPr>
-                    <pic:cNvPr id="0" name="image49.png"/>
+                    <pic:cNvPr id="0" name="image44.png"/>
                     <pic:cNvPicPr preferRelativeResize="0"/>
                   </pic:nvPicPr>
                   <pic:blipFill>
@@ -2422,12 +2362,12 @@
           <wp:inline distB="114300" distT="114300" distL="114300" distR="114300">
             <wp:extent cx="3552825" cy="1381125"/>
             <wp:effectExtent b="0" l="0" r="0" t="0"/>
-            <wp:docPr id="30" name="image30.png"/>
+            <wp:docPr id="30" name="image27.png"/>
             <a:graphic>
               <a:graphicData uri="http://schemas.openxmlformats.org/drawingml/2006/picture">
                 <pic:pic>
                   <pic:nvPicPr>
-                    <pic:cNvPr id="0" name="image30.png"/>
+                    <pic:cNvPr id="0" name="image27.png"/>
                     <pic:cNvPicPr preferRelativeResize="0"/>
                   </pic:nvPicPr>
                   <pic:blipFill>
@@ -2520,12 +2460,12 @@
           <wp:inline distB="114300" distT="114300" distL="114300" distR="114300">
             <wp:extent cx="3448050" cy="1038225"/>
             <wp:effectExtent b="0" l="0" r="0" t="0"/>
-            <wp:docPr id="1" name="image1.png"/>
+            <wp:docPr id="1" name="image5.png"/>
             <a:graphic>
               <a:graphicData uri="http://schemas.openxmlformats.org/drawingml/2006/picture">
                 <pic:pic>
                   <pic:nvPicPr>
-                    <pic:cNvPr id="0" name="image1.png"/>
+                    <pic:cNvPr id="0" name="image5.png"/>
                     <pic:cNvPicPr preferRelativeResize="0"/>
                   </pic:nvPicPr>
                   <pic:blipFill>
@@ -2619,12 +2559,12 @@
           <wp:inline distB="114300" distT="114300" distL="114300" distR="114300">
             <wp:extent cx="4229100" cy="1552575"/>
             <wp:effectExtent b="0" l="0" r="0" t="0"/>
-            <wp:docPr id="23" name="image21.png"/>
+            <wp:docPr id="23" name="image23.png"/>
             <a:graphic>
               <a:graphicData uri="http://schemas.openxmlformats.org/drawingml/2006/picture">
                 <pic:pic>
                   <pic:nvPicPr>
-                    <pic:cNvPr id="0" name="image21.png"/>
+                    <pic:cNvPr id="0" name="image23.png"/>
                     <pic:cNvPicPr preferRelativeResize="0"/>
                   </pic:nvPicPr>
                   <pic:blipFill>
@@ -2912,12 +2852,12 @@
           <wp:inline distB="114300" distT="114300" distL="114300" distR="114300">
             <wp:extent cx="3124200" cy="723900"/>
             <wp:effectExtent b="0" l="0" r="0" t="0"/>
-            <wp:docPr id="44" name="image43.png"/>
+            <wp:docPr id="44" name="image49.png"/>
             <a:graphic>
               <a:graphicData uri="http://schemas.openxmlformats.org/drawingml/2006/picture">
                 <pic:pic>
                   <pic:nvPicPr>
-                    <pic:cNvPr id="0" name="image43.png"/>
+                    <pic:cNvPr id="0" name="image49.png"/>
                     <pic:cNvPicPr preferRelativeResize="0"/>
                   </pic:nvPicPr>
                   <pic:blipFill>
@@ -3030,12 +2970,12 @@
           <wp:inline distB="114300" distT="114300" distL="114300" distR="114300">
             <wp:extent cx="3190875" cy="657225"/>
             <wp:effectExtent b="0" l="0" r="0" t="0"/>
-            <wp:docPr id="53" name="image54.png"/>
+            <wp:docPr id="53" name="image56.png"/>
             <a:graphic>
               <a:graphicData uri="http://schemas.openxmlformats.org/drawingml/2006/picture">
                 <pic:pic>
                   <pic:nvPicPr>
-                    <pic:cNvPr id="0" name="image54.png"/>
+                    <pic:cNvPr id="0" name="image56.png"/>
                     <pic:cNvPicPr preferRelativeResize="0"/>
                   </pic:nvPicPr>
                   <pic:blipFill>
@@ -3301,7 +3241,7 @@
     </w:p>
     <w:tbl>
       <w:tblPr>
-        <w:tblStyle w:val="Table2"/>
+        <w:tblStyle w:val="Table3"/>
         <w:tblW w:w="5700.0" w:type="dxa"/>
         <w:jc w:val="left"/>
         <w:tblInd w:w="820.0" w:type="dxa"/>
@@ -3361,12 +3301,12 @@
                 <wp:inline distB="114300" distT="114300" distL="114300" distR="114300">
                   <wp:extent cx="3362325" cy="1752600"/>
                   <wp:effectExtent b="0" l="0" r="0" t="0"/>
-                  <wp:docPr id="10" name="image10.png"/>
+                  <wp:docPr id="10" name="image2.png"/>
                   <a:graphic>
                     <a:graphicData uri="http://schemas.openxmlformats.org/drawingml/2006/picture">
                       <pic:pic>
                         <pic:nvPicPr>
-                          <pic:cNvPr id="0" name="image10.png"/>
+                          <pic:cNvPr id="0" name="image2.png"/>
                           <pic:cNvPicPr preferRelativeResize="0"/>
                         </pic:nvPicPr>
                         <pic:blipFill>
@@ -3516,12 +3456,12 @@
           <wp:inline distB="114300" distT="114300" distL="114300" distR="114300">
             <wp:extent cx="3390900" cy="895350"/>
             <wp:effectExtent b="0" l="0" r="0" t="0"/>
-            <wp:docPr id="69" name="image72.png"/>
+            <wp:docPr id="69" name="image71.png"/>
             <a:graphic>
               <a:graphicData uri="http://schemas.openxmlformats.org/drawingml/2006/picture">
                 <pic:pic>
                   <pic:nvPicPr>
-                    <pic:cNvPr id="0" name="image72.png"/>
+                    <pic:cNvPr id="0" name="image71.png"/>
                     <pic:cNvPicPr preferRelativeResize="0"/>
                   </pic:nvPicPr>
                   <pic:blipFill>
@@ -3596,7 +3536,7 @@
     </w:p>
     <w:tbl>
       <w:tblPr>
-        <w:tblStyle w:val="Table3"/>
+        <w:tblStyle w:val="Table4"/>
         <w:tblW w:w="8640.0" w:type="dxa"/>
         <w:jc w:val="left"/>
         <w:tblInd w:w="820.0" w:type="dxa"/>
@@ -3655,12 +3595,12 @@
                 <wp:inline distB="114300" distT="114300" distL="114300" distR="114300">
                   <wp:extent cx="5353050" cy="1438573"/>
                   <wp:effectExtent b="0" l="0" r="0" t="0"/>
-                  <wp:docPr id="63" name="image64.png"/>
+                  <wp:docPr id="63" name="image78.png"/>
                   <a:graphic>
                     <a:graphicData uri="http://schemas.openxmlformats.org/drawingml/2006/picture">
                       <pic:pic>
                         <pic:nvPicPr>
-                          <pic:cNvPr id="0" name="image64.png"/>
+                          <pic:cNvPr id="0" name="image78.png"/>
                           <pic:cNvPicPr preferRelativeResize="0"/>
                         </pic:nvPicPr>
                         <pic:blipFill>
@@ -3773,12 +3713,12 @@
           <wp:inline distB="114300" distT="114300" distL="114300" distR="114300">
             <wp:extent cx="3076575" cy="1885950"/>
             <wp:effectExtent b="0" l="0" r="0" t="0"/>
-            <wp:docPr id="60" name="image68.png"/>
+            <wp:docPr id="60" name="image61.png"/>
             <a:graphic>
               <a:graphicData uri="http://schemas.openxmlformats.org/drawingml/2006/picture">
                 <pic:pic>
                   <pic:nvPicPr>
-                    <pic:cNvPr id="0" name="image68.png"/>
+                    <pic:cNvPr id="0" name="image61.png"/>
                     <pic:cNvPicPr preferRelativeResize="0"/>
                   </pic:nvPicPr>
                   <pic:blipFill>
@@ -3979,8 +3919,8 @@
           <w:shd w:fill="d9d9d9" w:val="clear"/>
         </w:rPr>
       </w:pPr>
-      <w:bookmarkStart w:colFirst="0" w:colLast="0" w:name="_1ya648d2jmn3" w:id="9"/>
-      <w:bookmarkEnd w:id="9"/>
+      <w:bookmarkStart w:colFirst="0" w:colLast="0" w:name="_1ya648d2jmn3" w:id="2"/>
+      <w:bookmarkEnd w:id="2"/>
       <w:r>
         <w:rPr>
           <w:rFonts w:ascii="Georgia" w:cs="Georgia" w:eastAsia="Georgia" w:hAnsi="Georgia"/>
@@ -4194,7 +4134,7 @@
     </w:p>
     <w:tbl>
       <w:tblPr>
-        <w:tblStyle w:val="Table4"/>
+        <w:tblStyle w:val="Table5"/>
         <w:tblW w:w="8640.0" w:type="dxa"/>
         <w:jc w:val="left"/>
         <w:tblInd w:w="820.0" w:type="dxa"/>
@@ -4245,12 +4185,12 @@
                 <wp:inline distB="114300" distT="114300" distL="114300" distR="114300">
                   <wp:extent cx="5219700" cy="3848100"/>
                   <wp:effectExtent b="0" l="0" r="0" t="0"/>
-                  <wp:docPr id="77" name="image79.png"/>
+                  <wp:docPr id="77" name="image77.png"/>
                   <a:graphic>
                     <a:graphicData uri="http://schemas.openxmlformats.org/drawingml/2006/picture">
                       <pic:pic>
                         <pic:nvPicPr>
-                          <pic:cNvPr id="0" name="image79.png"/>
+                          <pic:cNvPr id="0" name="image77.png"/>
                           <pic:cNvPicPr preferRelativeResize="0"/>
                         </pic:nvPicPr>
                         <pic:blipFill>
@@ -4336,7 +4276,7 @@
     </w:p>
     <w:tbl>
       <w:tblPr>
-        <w:tblStyle w:val="Table5"/>
+        <w:tblStyle w:val="Table6"/>
         <w:tblW w:w="9360.0" w:type="dxa"/>
         <w:jc w:val="center"/>
         <w:tblBorders>
@@ -4392,12 +4332,12 @@
                 <wp:inline distB="114300" distT="114300" distL="114300" distR="114300">
                   <wp:extent cx="5810250" cy="3467100"/>
                   <wp:effectExtent b="0" l="0" r="0" t="0"/>
-                  <wp:docPr id="32" name="image26.png"/>
+                  <wp:docPr id="32" name="image24.png"/>
                   <a:graphic>
                     <a:graphicData uri="http://schemas.openxmlformats.org/drawingml/2006/picture">
                       <pic:pic>
                         <pic:nvPicPr>
-                          <pic:cNvPr id="0" name="image26.png"/>
+                          <pic:cNvPr id="0" name="image24.png"/>
                           <pic:cNvPicPr preferRelativeResize="0"/>
                         </pic:nvPicPr>
                         <pic:blipFill>
@@ -4485,7 +4425,7 @@
     </w:p>
     <w:tbl>
       <w:tblPr>
-        <w:tblStyle w:val="Table6"/>
+        <w:tblStyle w:val="Table7"/>
         <w:tblW w:w="8640.0" w:type="dxa"/>
         <w:jc w:val="left"/>
         <w:tblInd w:w="820.0" w:type="dxa"/>
@@ -4542,12 +4482,12 @@
                 <wp:inline distB="114300" distT="114300" distL="114300" distR="114300">
                   <wp:extent cx="5353050" cy="3708400"/>
                   <wp:effectExtent b="0" l="0" r="0" t="0"/>
-                  <wp:docPr id="62" name="image71.png"/>
+                  <wp:docPr id="62" name="image65.png"/>
                   <a:graphic>
                     <a:graphicData uri="http://schemas.openxmlformats.org/drawingml/2006/picture">
                       <pic:pic>
                         <pic:nvPicPr>
-                          <pic:cNvPr id="0" name="image71.png"/>
+                          <pic:cNvPr id="0" name="image65.png"/>
                           <pic:cNvPicPr preferRelativeResize="0"/>
                         </pic:nvPicPr>
                         <pic:blipFill>
@@ -4665,7 +4605,7 @@
     </w:p>
     <w:tbl>
       <w:tblPr>
-        <w:tblStyle w:val="Table7"/>
+        <w:tblStyle w:val="Table8"/>
         <w:tblW w:w="9360.0" w:type="dxa"/>
         <w:jc w:val="center"/>
         <w:tblBorders>
@@ -4721,12 +4661,12 @@
                 <wp:inline distB="114300" distT="114300" distL="114300" distR="114300">
                   <wp:extent cx="5810250" cy="3327400"/>
                   <wp:effectExtent b="0" l="0" r="0" t="0"/>
-                  <wp:docPr id="68" name="image62.png"/>
+                  <wp:docPr id="68" name="image72.png"/>
                   <a:graphic>
                     <a:graphicData uri="http://schemas.openxmlformats.org/drawingml/2006/picture">
                       <pic:pic>
                         <pic:nvPicPr>
-                          <pic:cNvPr id="0" name="image62.png"/>
+                          <pic:cNvPr id="0" name="image72.png"/>
                           <pic:cNvPicPr preferRelativeResize="0"/>
                         </pic:nvPicPr>
                         <pic:blipFill>
@@ -4829,7 +4769,7 @@
     </w:p>
     <w:tbl>
       <w:tblPr>
-        <w:tblStyle w:val="Table8"/>
+        <w:tblStyle w:val="Table9"/>
         <w:tblW w:w="6690.0" w:type="dxa"/>
         <w:jc w:val="center"/>
         <w:tblBorders>
@@ -4885,12 +4825,12 @@
                 <wp:inline distB="114300" distT="114300" distL="114300" distR="114300">
                   <wp:extent cx="3952875" cy="2514600"/>
                   <wp:effectExtent b="0" l="0" r="0" t="0"/>
-                  <wp:docPr id="16" name="image5.png"/>
+                  <wp:docPr id="16" name="image7.png"/>
                   <a:graphic>
                     <a:graphicData uri="http://schemas.openxmlformats.org/drawingml/2006/picture">
                       <pic:pic>
                         <pic:nvPicPr>
-                          <pic:cNvPr id="0" name="image5.png"/>
+                          <pic:cNvPr id="0" name="image7.png"/>
                           <pic:cNvPicPr preferRelativeResize="0"/>
                         </pic:nvPicPr>
                         <pic:blipFill>
@@ -5035,139 +4975,6 @@
           <w:rtl w:val="0"/>
         </w:rPr>
         <w:t xml:space="preserve">button.</w:t>
-      </w:r>
-    </w:p>
-    <w:tbl>
-      <w:tblPr>
-        <w:tblStyle w:val="Table9"/>
-        <w:tblW w:w="9360.0" w:type="dxa"/>
-        <w:jc w:val="center"/>
-        <w:tblBorders>
-          <w:top w:color="000000" w:space="0" w:sz="8" w:val="single"/>
-          <w:left w:color="000000" w:space="0" w:sz="8" w:val="single"/>
-          <w:bottom w:color="000000" w:space="0" w:sz="8" w:val="single"/>
-          <w:right w:color="000000" w:space="0" w:sz="8" w:val="single"/>
-          <w:insideH w:color="000000" w:space="0" w:sz="8" w:val="single"/>
-          <w:insideV w:color="000000" w:space="0" w:sz="8" w:val="single"/>
-        </w:tblBorders>
-        <w:tblLayout w:type="fixed"/>
-        <w:tblLook w:val="0600"/>
-      </w:tblPr>
-      <w:tblGrid>
-        <w:gridCol w:w="9360"/>
-        <w:tblGridChange w:id="0">
-          <w:tblGrid>
-            <w:gridCol w:w="9360"/>
-          </w:tblGrid>
-        </w:tblGridChange>
-      </w:tblGrid>
-      <w:tr>
-        <w:trPr>
-          <w:cantSplit w:val="0"/>
-          <w:tblHeader w:val="0"/>
-        </w:trPr>
-        <w:tc>
-          <w:tcPr>
-            <w:shd w:fill="auto" w:val="clear"/>
-            <w:tcMar>
-              <w:top w:w="100.0" w:type="dxa"/>
-              <w:left w:w="100.0" w:type="dxa"/>
-              <w:bottom w:w="100.0" w:type="dxa"/>
-              <w:right w:w="100.0" w:type="dxa"/>
-            </w:tcMar>
-            <w:vAlign w:val="top"/>
-          </w:tcPr>
-          <w:p>
-            <w:pPr>
-              <w:widowControl w:val="0"/>
-              <w:spacing w:line="360" w:lineRule="auto"/>
-              <w:rPr>
-                <w:sz w:val="24"/>
-                <w:szCs w:val="24"/>
-              </w:rPr>
-            </w:pPr>
-            <w:r>
-              <w:rPr>
-                <w:sz w:val="24"/>
-                <w:szCs w:val="24"/>
-              </w:rPr>
-              <w:drawing>
-                <wp:inline distB="114300" distT="114300" distL="114300" distR="114300">
-                  <wp:extent cx="5810250" cy="2095500"/>
-                  <wp:effectExtent b="0" l="0" r="0" t="0"/>
-                  <wp:docPr id="75" name="image74.png"/>
-                  <a:graphic>
-                    <a:graphicData uri="http://schemas.openxmlformats.org/drawingml/2006/picture">
-                      <pic:pic>
-                        <pic:nvPicPr>
-                          <pic:cNvPr id="0" name="image74.png"/>
-                          <pic:cNvPicPr preferRelativeResize="0"/>
-                        </pic:nvPicPr>
-                        <pic:blipFill>
-                          <a:blip r:embed="rId35"/>
-                          <a:srcRect b="0" l="0" r="0" t="0"/>
-                          <a:stretch>
-                            <a:fillRect/>
-                          </a:stretch>
-                        </pic:blipFill>
-                        <pic:spPr>
-                          <a:xfrm>
-                            <a:off x="0" y="0"/>
-                            <a:ext cx="5810250" cy="2095500"/>
-                          </a:xfrm>
-                          <a:prstGeom prst="rect"/>
-                          <a:ln/>
-                        </pic:spPr>
-                      </pic:pic>
-                    </a:graphicData>
-                  </a:graphic>
-                </wp:inline>
-              </w:drawing>
-            </w:r>
-            <w:r>
-              <w:rPr>
-                <w:rtl w:val="0"/>
-              </w:rPr>
-            </w:r>
-          </w:p>
-        </w:tc>
-      </w:tr>
-    </w:tbl>
-    <w:p>
-      <w:pPr>
-        <w:spacing w:line="360" w:lineRule="auto"/>
-        <w:ind w:left="720" w:firstLine="0"/>
-        <w:rPr>
-          <w:sz w:val="24"/>
-          <w:szCs w:val="24"/>
-        </w:rPr>
-      </w:pPr>
-      <w:r>
-        <w:rPr>
-          <w:rtl w:val="0"/>
-        </w:rPr>
-      </w:r>
-    </w:p>
-    <w:p>
-      <w:pPr>
-        <w:numPr>
-          <w:ilvl w:val="0"/>
-          <w:numId w:val="22"/>
-        </w:numPr>
-        <w:spacing w:line="360" w:lineRule="auto"/>
-        <w:ind w:left="720" w:hanging="360"/>
-        <w:rPr>
-          <w:sz w:val="24"/>
-          <w:szCs w:val="24"/>
-        </w:rPr>
-      </w:pPr>
-      <w:r>
-        <w:rPr>
-          <w:sz w:val="24"/>
-          <w:szCs w:val="24"/>
-          <w:rtl w:val="0"/>
-        </w:rPr>
-        <w:t xml:space="preserve">We can see the requested response in the window below. Current time is displayed which we requested from our api.</w:t>
       </w:r>
     </w:p>
     <w:tbl>
@@ -5226,14 +5033,147 @@
               </w:rPr>
               <w:drawing>
                 <wp:inline distB="114300" distT="114300" distL="114300" distR="114300">
-                  <wp:extent cx="5810250" cy="3848100"/>
+                  <wp:extent cx="5810250" cy="2095500"/>
                   <wp:effectExtent b="0" l="0" r="0" t="0"/>
-                  <wp:docPr id="17" name="image9.png"/>
+                  <wp:docPr id="75" name="image75.png"/>
                   <a:graphic>
                     <a:graphicData uri="http://schemas.openxmlformats.org/drawingml/2006/picture">
                       <pic:pic>
                         <pic:nvPicPr>
-                          <pic:cNvPr id="0" name="image9.png"/>
+                          <pic:cNvPr id="0" name="image75.png"/>
+                          <pic:cNvPicPr preferRelativeResize="0"/>
+                        </pic:nvPicPr>
+                        <pic:blipFill>
+                          <a:blip r:embed="rId35"/>
+                          <a:srcRect b="0" l="0" r="0" t="0"/>
+                          <a:stretch>
+                            <a:fillRect/>
+                          </a:stretch>
+                        </pic:blipFill>
+                        <pic:spPr>
+                          <a:xfrm>
+                            <a:off x="0" y="0"/>
+                            <a:ext cx="5810250" cy="2095500"/>
+                          </a:xfrm>
+                          <a:prstGeom prst="rect"/>
+                          <a:ln/>
+                        </pic:spPr>
+                      </pic:pic>
+                    </a:graphicData>
+                  </a:graphic>
+                </wp:inline>
+              </w:drawing>
+            </w:r>
+            <w:r>
+              <w:rPr>
+                <w:rtl w:val="0"/>
+              </w:rPr>
+            </w:r>
+          </w:p>
+        </w:tc>
+      </w:tr>
+    </w:tbl>
+    <w:p>
+      <w:pPr>
+        <w:spacing w:line="360" w:lineRule="auto"/>
+        <w:ind w:left="720" w:firstLine="0"/>
+        <w:rPr>
+          <w:sz w:val="24"/>
+          <w:szCs w:val="24"/>
+        </w:rPr>
+      </w:pPr>
+      <w:r>
+        <w:rPr>
+          <w:rtl w:val="0"/>
+        </w:rPr>
+      </w:r>
+    </w:p>
+    <w:p>
+      <w:pPr>
+        <w:numPr>
+          <w:ilvl w:val="0"/>
+          <w:numId w:val="22"/>
+        </w:numPr>
+        <w:spacing w:line="360" w:lineRule="auto"/>
+        <w:ind w:left="720" w:hanging="360"/>
+        <w:rPr>
+          <w:sz w:val="24"/>
+          <w:szCs w:val="24"/>
+        </w:rPr>
+      </w:pPr>
+      <w:r>
+        <w:rPr>
+          <w:sz w:val="24"/>
+          <w:szCs w:val="24"/>
+          <w:rtl w:val="0"/>
+        </w:rPr>
+        <w:t xml:space="preserve">We can see the requested response in the window below. Current time is displayed which we requested from our api.</w:t>
+      </w:r>
+    </w:p>
+    <w:tbl>
+      <w:tblPr>
+        <w:tblStyle w:val="Table11"/>
+        <w:tblW w:w="9360.0" w:type="dxa"/>
+        <w:jc w:val="center"/>
+        <w:tblBorders>
+          <w:top w:color="000000" w:space="0" w:sz="8" w:val="single"/>
+          <w:left w:color="000000" w:space="0" w:sz="8" w:val="single"/>
+          <w:bottom w:color="000000" w:space="0" w:sz="8" w:val="single"/>
+          <w:right w:color="000000" w:space="0" w:sz="8" w:val="single"/>
+          <w:insideH w:color="000000" w:space="0" w:sz="8" w:val="single"/>
+          <w:insideV w:color="000000" w:space="0" w:sz="8" w:val="single"/>
+        </w:tblBorders>
+        <w:tblLayout w:type="fixed"/>
+        <w:tblLook w:val="0600"/>
+      </w:tblPr>
+      <w:tblGrid>
+        <w:gridCol w:w="9360"/>
+        <w:tblGridChange w:id="0">
+          <w:tblGrid>
+            <w:gridCol w:w="9360"/>
+          </w:tblGrid>
+        </w:tblGridChange>
+      </w:tblGrid>
+      <w:tr>
+        <w:trPr>
+          <w:cantSplit w:val="0"/>
+          <w:tblHeader w:val="0"/>
+        </w:trPr>
+        <w:tc>
+          <w:tcPr>
+            <w:shd w:fill="auto" w:val="clear"/>
+            <w:tcMar>
+              <w:top w:w="100.0" w:type="dxa"/>
+              <w:left w:w="100.0" w:type="dxa"/>
+              <w:bottom w:w="100.0" w:type="dxa"/>
+              <w:right w:w="100.0" w:type="dxa"/>
+            </w:tcMar>
+            <w:vAlign w:val="top"/>
+          </w:tcPr>
+          <w:p>
+            <w:pPr>
+              <w:widowControl w:val="0"/>
+              <w:spacing w:line="360" w:lineRule="auto"/>
+              <w:rPr>
+                <w:sz w:val="24"/>
+                <w:szCs w:val="24"/>
+              </w:rPr>
+            </w:pPr>
+            <w:r>
+              <w:rPr>
+                <w:sz w:val="24"/>
+                <w:szCs w:val="24"/>
+              </w:rPr>
+              <w:drawing>
+                <wp:inline distB="114300" distT="114300" distL="114300" distR="114300">
+                  <wp:extent cx="5810250" cy="3848100"/>
+                  <wp:effectExtent b="0" l="0" r="0" t="0"/>
+                  <wp:docPr id="17" name="image13.png"/>
+                  <a:graphic>
+                    <a:graphicData uri="http://schemas.openxmlformats.org/drawingml/2006/picture">
+                      <pic:pic>
+                        <pic:nvPicPr>
+                          <pic:cNvPr id="0" name="image13.png"/>
                           <pic:cNvPicPr preferRelativeResize="0"/>
                         </pic:nvPicPr>
                         <pic:blipFill>
@@ -5339,12 +5279,12 @@
           <wp:inline distB="114300" distT="114300" distL="114300" distR="114300">
             <wp:extent cx="2609850" cy="1314450"/>
             <wp:effectExtent b="0" l="0" r="0" t="0"/>
-            <wp:docPr id="29" name="image34.png"/>
+            <wp:docPr id="29" name="image37.png"/>
             <a:graphic>
               <a:graphicData uri="http://schemas.openxmlformats.org/drawingml/2006/picture">
                 <pic:pic>
                   <pic:nvPicPr>
-                    <pic:cNvPr id="0" name="image34.png"/>
+                    <pic:cNvPr id="0" name="image37.png"/>
                     <pic:cNvPicPr preferRelativeResize="0"/>
                   </pic:nvPicPr>
                   <pic:blipFill>
@@ -5520,12 +5460,12 @@
           <wp:inline distB="114300" distT="114300" distL="114300" distR="114300">
             <wp:extent cx="5562600" cy="828675"/>
             <wp:effectExtent b="0" l="0" r="0" t="0"/>
-            <wp:docPr id="7" name="image4.png"/>
+            <wp:docPr id="7" name="image9.png"/>
             <a:graphic>
               <a:graphicData uri="http://schemas.openxmlformats.org/drawingml/2006/picture">
                 <pic:pic>
                   <pic:nvPicPr>
-                    <pic:cNvPr id="0" name="image4.png"/>
+                    <pic:cNvPr id="0" name="image9.png"/>
                     <pic:cNvPicPr preferRelativeResize="0"/>
                   </pic:nvPicPr>
                   <pic:blipFill>
@@ -5635,12 +5575,12 @@
           <wp:inline distB="114300" distT="114300" distL="114300" distR="114300">
             <wp:extent cx="4829175" cy="1800225"/>
             <wp:effectExtent b="0" l="0" r="0" t="0"/>
-            <wp:docPr id="18" name="image2.png"/>
+            <wp:docPr id="18" name="image4.png"/>
             <a:graphic>
               <a:graphicData uri="http://schemas.openxmlformats.org/drawingml/2006/picture">
                 <pic:pic>
                   <pic:nvPicPr>
-                    <pic:cNvPr id="0" name="image2.png"/>
+                    <pic:cNvPr id="0" name="image4.png"/>
                     <pic:cNvPicPr preferRelativeResize="0"/>
                   </pic:nvPicPr>
                   <pic:blipFill>
@@ -5721,12 +5661,12 @@
           <wp:inline distB="114300" distT="114300" distL="114300" distR="114300">
             <wp:extent cx="3286125" cy="1314450"/>
             <wp:effectExtent b="0" l="0" r="0" t="0"/>
-            <wp:docPr id="42" name="image45.png"/>
+            <wp:docPr id="42" name="image48.png"/>
             <a:graphic>
               <a:graphicData uri="http://schemas.openxmlformats.org/drawingml/2006/picture">
                 <pic:pic>
                   <pic:nvPicPr>
-                    <pic:cNvPr id="0" name="image45.png"/>
+                    <pic:cNvPr id="0" name="image48.png"/>
                     <pic:cNvPicPr preferRelativeResize="0"/>
                   </pic:nvPicPr>
                   <pic:blipFill>
@@ -6116,8 +6056,8 @@
           <w:color w:val="1b4ca5"/>
         </w:rPr>
       </w:pPr>
-      <w:bookmarkStart w:colFirst="0" w:colLast="0" w:name="_5xwbvkkj7y68" w:id="10"/>
-      <w:bookmarkEnd w:id="10"/>
+      <w:bookmarkStart w:colFirst="0" w:colLast="0" w:name="_5xwbvkkj7y68" w:id="3"/>
+      <w:bookmarkEnd w:id="3"/>
       <w:r>
         <w:rPr>
           <w:rFonts w:ascii="Georgia" w:cs="Georgia" w:eastAsia="Georgia" w:hAnsi="Georgia"/>
@@ -6143,8 +6083,8 @@
           <w:shd w:fill="d9d9d9" w:val="clear"/>
         </w:rPr>
       </w:pPr>
-      <w:bookmarkStart w:colFirst="0" w:colLast="0" w:name="_lqj7ewo58i4b" w:id="11"/>
-      <w:bookmarkEnd w:id="11"/>
+      <w:bookmarkStart w:colFirst="0" w:colLast="0" w:name="_lqj7ewo58i4b" w:id="4"/>
+      <w:bookmarkEnd w:id="4"/>
       <w:r>
         <w:rPr>
           <w:rFonts w:ascii="Georgia" w:cs="Georgia" w:eastAsia="Georgia" w:hAnsi="Georgia"/>
@@ -6370,7 +6310,7 @@
     </w:p>
     <w:tbl>
       <w:tblPr>
-        <w:tblStyle w:val="Table11"/>
+        <w:tblStyle w:val="Table12"/>
         <w:tblW w:w="8640.0" w:type="dxa"/>
         <w:jc w:val="left"/>
         <w:tblInd w:w="820.0" w:type="dxa"/>
@@ -6432,12 +6372,12 @@
                 <wp:inline distB="114300" distT="114300" distL="114300" distR="114300">
                   <wp:extent cx="5353050" cy="2765152"/>
                   <wp:effectExtent b="0" l="0" r="0" t="0"/>
-                  <wp:docPr id="5" name="image36.png"/>
+                  <wp:docPr id="5" name="image46.png"/>
                   <a:graphic>
                     <a:graphicData uri="http://schemas.openxmlformats.org/drawingml/2006/picture">
                       <pic:pic>
                         <pic:nvPicPr>
-                          <pic:cNvPr id="0" name="image36.png"/>
+                          <pic:cNvPr id="0" name="image46.png"/>
                           <pic:cNvPicPr preferRelativeResize="0"/>
                         </pic:nvPicPr>
                         <pic:blipFill>
@@ -6528,7 +6468,7 @@
     </w:p>
     <w:tbl>
       <w:tblPr>
-        <w:tblStyle w:val="Table12"/>
+        <w:tblStyle w:val="Table13"/>
         <w:tblW w:w="7755.0" w:type="dxa"/>
         <w:jc w:val="center"/>
         <w:tblBorders>
@@ -6586,12 +6526,12 @@
                 <wp:inline distB="114300" distT="114300" distL="114300" distR="114300">
                   <wp:extent cx="4791075" cy="1816100"/>
                   <wp:effectExtent b="0" l="0" r="0" t="0"/>
-                  <wp:docPr id="6" name="image25.png"/>
+                  <wp:docPr id="6" name="image17.png"/>
                   <a:graphic>
                     <a:graphicData uri="http://schemas.openxmlformats.org/drawingml/2006/picture">
                       <pic:pic>
                         <pic:nvPicPr>
-                          <pic:cNvPr id="0" name="image25.png"/>
+                          <pic:cNvPr id="0" name="image17.png"/>
                           <pic:cNvPicPr preferRelativeResize="0"/>
                         </pic:nvPicPr>
                         <pic:blipFill>
@@ -6722,7 +6662,7 @@
     </w:p>
     <w:tbl>
       <w:tblPr>
-        <w:tblStyle w:val="Table13"/>
+        <w:tblStyle w:val="Table14"/>
         <w:tblW w:w="9360.0" w:type="dxa"/>
         <w:jc w:val="center"/>
         <w:tblBorders>
@@ -6780,12 +6720,12 @@
                 <wp:inline distB="114300" distT="114300" distL="114300" distR="114300">
                   <wp:extent cx="5810250" cy="3619500"/>
                   <wp:effectExtent b="0" l="0" r="0" t="0"/>
-                  <wp:docPr id="61" name="image59.png"/>
+                  <wp:docPr id="61" name="image62.png"/>
                   <a:graphic>
                     <a:graphicData uri="http://schemas.openxmlformats.org/drawingml/2006/picture">
                       <pic:pic>
                         <pic:nvPicPr>
-                          <pic:cNvPr id="0" name="image59.png"/>
+                          <pic:cNvPr id="0" name="image62.png"/>
                           <pic:cNvPicPr preferRelativeResize="0"/>
                         </pic:nvPicPr>
                         <pic:blipFill>
@@ -6863,7 +6803,7 @@
     </w:p>
     <w:tbl>
       <w:tblPr>
-        <w:tblStyle w:val="Table14"/>
+        <w:tblStyle w:val="Table15"/>
         <w:tblW w:w="9360.0" w:type="dxa"/>
         <w:jc w:val="center"/>
         <w:tblBorders>
@@ -7010,7 +6950,7 @@
     </w:p>
     <w:tbl>
       <w:tblPr>
-        <w:tblStyle w:val="Table15"/>
+        <w:tblStyle w:val="Table16"/>
         <w:tblW w:w="6390.0" w:type="dxa"/>
         <w:jc w:val="left"/>
         <w:tblInd w:w="820.0" w:type="dxa"/>
@@ -7065,12 +7005,12 @@
                 <wp:inline distB="114300" distT="114300" distL="114300" distR="114300">
                   <wp:extent cx="3581400" cy="3257550"/>
                   <wp:effectExtent b="0" l="0" r="0" t="0"/>
-                  <wp:docPr id="80" name="image80.png"/>
+                  <wp:docPr id="80" name="image79.png"/>
                   <a:graphic>
                     <a:graphicData uri="http://schemas.openxmlformats.org/drawingml/2006/picture">
                       <pic:pic>
                         <pic:nvPicPr>
-                          <pic:cNvPr id="0" name="image80.png"/>
+                          <pic:cNvPr id="0" name="image79.png"/>
                           <pic:cNvPicPr preferRelativeResize="0"/>
                         </pic:nvPicPr>
                         <pic:blipFill>
@@ -7145,7 +7085,7 @@
     </w:p>
     <w:tbl>
       <w:tblPr>
-        <w:tblStyle w:val="Table16"/>
+        <w:tblStyle w:val="Table17"/>
         <w:tblW w:w="4875.0" w:type="dxa"/>
         <w:jc w:val="left"/>
         <w:tblInd w:w="820.0" w:type="dxa"/>
@@ -7200,12 +7140,12 @@
                 <wp:inline distB="114300" distT="114300" distL="114300" distR="114300">
                   <wp:extent cx="2781300" cy="1262094"/>
                   <wp:effectExtent b="0" l="0" r="0" t="0"/>
-                  <wp:docPr id="21" name="image20.png"/>
+                  <wp:docPr id="21" name="image21.png"/>
                   <a:graphic>
                     <a:graphicData uri="http://schemas.openxmlformats.org/drawingml/2006/picture">
                       <pic:pic>
                         <pic:nvPicPr>
-                          <pic:cNvPr id="0" name="image20.png"/>
+                          <pic:cNvPr id="0" name="image21.png"/>
                           <pic:cNvPicPr preferRelativeResize="0"/>
                         </pic:nvPicPr>
                         <pic:blipFill>
@@ -7242,113 +7182,6 @@
       <w:pPr>
         <w:spacing w:line="360" w:lineRule="auto"/>
         <w:jc w:val="center"/>
-        <w:rPr>
-          <w:color w:val="202124"/>
-        </w:rPr>
-      </w:pPr>
-      <w:r>
-        <w:rPr>
-          <w:rtl w:val="0"/>
-        </w:rPr>
-      </w:r>
-    </w:p>
-    <w:tbl>
-      <w:tblPr>
-        <w:tblStyle w:val="Table17"/>
-        <w:tblW w:w="9360.0" w:type="dxa"/>
-        <w:jc w:val="center"/>
-        <w:tblBorders>
-          <w:top w:color="000000" w:space="0" w:sz="8" w:val="single"/>
-          <w:left w:color="000000" w:space="0" w:sz="8" w:val="single"/>
-          <w:bottom w:color="000000" w:space="0" w:sz="8" w:val="single"/>
-          <w:right w:color="000000" w:space="0" w:sz="8" w:val="single"/>
-          <w:insideH w:color="000000" w:space="0" w:sz="8" w:val="single"/>
-          <w:insideV w:color="000000" w:space="0" w:sz="8" w:val="single"/>
-        </w:tblBorders>
-        <w:tblLayout w:type="fixed"/>
-        <w:tblLook w:val="0600"/>
-      </w:tblPr>
-      <w:tblGrid>
-        <w:gridCol w:w="9360"/>
-        <w:tblGridChange w:id="0">
-          <w:tblGrid>
-            <w:gridCol w:w="9360"/>
-          </w:tblGrid>
-        </w:tblGridChange>
-      </w:tblGrid>
-      <w:tr>
-        <w:trPr>
-          <w:cantSplit w:val="0"/>
-          <w:tblHeader w:val="0"/>
-        </w:trPr>
-        <w:tc>
-          <w:tcPr>
-            <w:shd w:fill="auto" w:val="clear"/>
-            <w:tcMar>
-              <w:top w:w="100.0" w:type="dxa"/>
-              <w:left w:w="100.0" w:type="dxa"/>
-              <w:bottom w:w="100.0" w:type="dxa"/>
-              <w:right w:w="100.0" w:type="dxa"/>
-            </w:tcMar>
-            <w:vAlign w:val="top"/>
-          </w:tcPr>
-          <w:p>
-            <w:pPr>
-              <w:widowControl w:val="0"/>
-              <w:spacing w:line="240" w:lineRule="auto"/>
-              <w:rPr>
-                <w:color w:val="202124"/>
-              </w:rPr>
-            </w:pPr>
-            <w:r>
-              <w:rPr>
-                <w:color w:val="202124"/>
-              </w:rPr>
-              <w:drawing>
-                <wp:inline distB="114300" distT="114300" distL="114300" distR="114300">
-                  <wp:extent cx="5810250" cy="1485900"/>
-                  <wp:effectExtent b="0" l="0" r="0" t="0"/>
-                  <wp:docPr id="59" name="image61.png"/>
-                  <a:graphic>
-                    <a:graphicData uri="http://schemas.openxmlformats.org/drawingml/2006/picture">
-                      <pic:pic>
-                        <pic:nvPicPr>
-                          <pic:cNvPr id="0" name="image61.png"/>
-                          <pic:cNvPicPr preferRelativeResize="0"/>
-                        </pic:nvPicPr>
-                        <pic:blipFill>
-                          <a:blip r:embed="rId48"/>
-                          <a:srcRect b="0" l="0" r="0" t="0"/>
-                          <a:stretch>
-                            <a:fillRect/>
-                          </a:stretch>
-                        </pic:blipFill>
-                        <pic:spPr>
-                          <a:xfrm>
-                            <a:off x="0" y="0"/>
-                            <a:ext cx="5810250" cy="1485900"/>
-                          </a:xfrm>
-                          <a:prstGeom prst="rect"/>
-                          <a:ln/>
-                        </pic:spPr>
-                      </pic:pic>
-                    </a:graphicData>
-                  </a:graphic>
-                </wp:inline>
-              </w:drawing>
-            </w:r>
-            <w:r>
-              <w:rPr>
-                <w:rtl w:val="0"/>
-              </w:rPr>
-            </w:r>
-          </w:p>
-        </w:tc>
-      </w:tr>
-    </w:tbl>
-    <w:p>
-      <w:pPr>
-        <w:spacing w:line="360" w:lineRule="auto"/>
         <w:rPr>
           <w:color w:val="202124"/>
         </w:rPr>
@@ -7413,18 +7246,18 @@
               </w:rPr>
               <w:drawing>
                 <wp:inline distB="114300" distT="114300" distL="114300" distR="114300">
-                  <wp:extent cx="5810250" cy="736600"/>
+                  <wp:extent cx="5810250" cy="1485900"/>
                   <wp:effectExtent b="0" l="0" r="0" t="0"/>
-                  <wp:docPr id="46" name="image44.png"/>
+                  <wp:docPr id="59" name="image60.png"/>
                   <a:graphic>
                     <a:graphicData uri="http://schemas.openxmlformats.org/drawingml/2006/picture">
                       <pic:pic>
                         <pic:nvPicPr>
-                          <pic:cNvPr id="0" name="image44.png"/>
+                          <pic:cNvPr id="0" name="image60.png"/>
                           <pic:cNvPicPr preferRelativeResize="0"/>
                         </pic:nvPicPr>
                         <pic:blipFill>
-                          <a:blip r:embed="rId49"/>
+                          <a:blip r:embed="rId48"/>
                           <a:srcRect b="0" l="0" r="0" t="0"/>
                           <a:stretch>
                             <a:fillRect/>
@@ -7433,7 +7266,7 @@
                         <pic:spPr>
                           <a:xfrm>
                             <a:off x="0" y="0"/>
-                            <a:ext cx="5810250" cy="736600"/>
+                            <a:ext cx="5810250" cy="1485900"/>
                           </a:xfrm>
                           <a:prstGeom prst="rect"/>
                           <a:ln/>
@@ -7456,7 +7289,6 @@
     <w:p>
       <w:pPr>
         <w:spacing w:line="360" w:lineRule="auto"/>
-        <w:jc w:val="center"/>
         <w:rPr>
           <w:color w:val="202124"/>
         </w:rPr>
@@ -7521,18 +7353,18 @@
               </w:rPr>
               <w:drawing>
                 <wp:inline distB="114300" distT="114300" distL="114300" distR="114300">
-                  <wp:extent cx="5810250" cy="2108200"/>
+                  <wp:extent cx="5810250" cy="736600"/>
                   <wp:effectExtent b="0" l="0" r="0" t="0"/>
-                  <wp:docPr id="39" name="image47.png"/>
+                  <wp:docPr id="46" name="image42.png"/>
                   <a:graphic>
                     <a:graphicData uri="http://schemas.openxmlformats.org/drawingml/2006/picture">
                       <pic:pic>
                         <pic:nvPicPr>
-                          <pic:cNvPr id="0" name="image47.png"/>
+                          <pic:cNvPr id="0" name="image42.png"/>
                           <pic:cNvPicPr preferRelativeResize="0"/>
                         </pic:nvPicPr>
                         <pic:blipFill>
-                          <a:blip r:embed="rId50"/>
+                          <a:blip r:embed="rId49"/>
                           <a:srcRect b="0" l="0" r="0" t="0"/>
                           <a:stretch>
                             <a:fillRect/>
@@ -7541,7 +7373,7 @@
                         <pic:spPr>
                           <a:xfrm>
                             <a:off x="0" y="0"/>
-                            <a:ext cx="5810250" cy="2108200"/>
+                            <a:ext cx="5810250" cy="736600"/>
                           </a:xfrm>
                           <a:prstGeom prst="rect"/>
                           <a:ln/>
@@ -7564,6 +7396,7 @@
     <w:p>
       <w:pPr>
         <w:spacing w:line="360" w:lineRule="auto"/>
+        <w:jc w:val="center"/>
         <w:rPr>
           <w:color w:val="202124"/>
         </w:rPr>
@@ -7628,14 +7461,121 @@
               </w:rPr>
               <w:drawing>
                 <wp:inline distB="114300" distT="114300" distL="114300" distR="114300">
-                  <wp:extent cx="5810250" cy="939800"/>
+                  <wp:extent cx="5810250" cy="2108200"/>
                   <wp:effectExtent b="0" l="0" r="0" t="0"/>
-                  <wp:docPr id="4" name="image6.png"/>
+                  <wp:docPr id="39" name="image34.png"/>
                   <a:graphic>
                     <a:graphicData uri="http://schemas.openxmlformats.org/drawingml/2006/picture">
                       <pic:pic>
                         <pic:nvPicPr>
-                          <pic:cNvPr id="0" name="image6.png"/>
+                          <pic:cNvPr id="0" name="image34.png"/>
+                          <pic:cNvPicPr preferRelativeResize="0"/>
+                        </pic:nvPicPr>
+                        <pic:blipFill>
+                          <a:blip r:embed="rId50"/>
+                          <a:srcRect b="0" l="0" r="0" t="0"/>
+                          <a:stretch>
+                            <a:fillRect/>
+                          </a:stretch>
+                        </pic:blipFill>
+                        <pic:spPr>
+                          <a:xfrm>
+                            <a:off x="0" y="0"/>
+                            <a:ext cx="5810250" cy="2108200"/>
+                          </a:xfrm>
+                          <a:prstGeom prst="rect"/>
+                          <a:ln/>
+                        </pic:spPr>
+                      </pic:pic>
+                    </a:graphicData>
+                  </a:graphic>
+                </wp:inline>
+              </w:drawing>
+            </w:r>
+            <w:r>
+              <w:rPr>
+                <w:rtl w:val="0"/>
+              </w:rPr>
+            </w:r>
+          </w:p>
+        </w:tc>
+      </w:tr>
+    </w:tbl>
+    <w:p>
+      <w:pPr>
+        <w:spacing w:line="360" w:lineRule="auto"/>
+        <w:rPr>
+          <w:color w:val="202124"/>
+        </w:rPr>
+      </w:pPr>
+      <w:r>
+        <w:rPr>
+          <w:rtl w:val="0"/>
+        </w:rPr>
+      </w:r>
+    </w:p>
+    <w:tbl>
+      <w:tblPr>
+        <w:tblStyle w:val="Table21"/>
+        <w:tblW w:w="9360.0" w:type="dxa"/>
+        <w:jc w:val="center"/>
+        <w:tblBorders>
+          <w:top w:color="000000" w:space="0" w:sz="8" w:val="single"/>
+          <w:left w:color="000000" w:space="0" w:sz="8" w:val="single"/>
+          <w:bottom w:color="000000" w:space="0" w:sz="8" w:val="single"/>
+          <w:right w:color="000000" w:space="0" w:sz="8" w:val="single"/>
+          <w:insideH w:color="000000" w:space="0" w:sz="8" w:val="single"/>
+          <w:insideV w:color="000000" w:space="0" w:sz="8" w:val="single"/>
+        </w:tblBorders>
+        <w:tblLayout w:type="fixed"/>
+        <w:tblLook w:val="0600"/>
+      </w:tblPr>
+      <w:tblGrid>
+        <w:gridCol w:w="9360"/>
+        <w:tblGridChange w:id="0">
+          <w:tblGrid>
+            <w:gridCol w:w="9360"/>
+          </w:tblGrid>
+        </w:tblGridChange>
+      </w:tblGrid>
+      <w:tr>
+        <w:trPr>
+          <w:cantSplit w:val="0"/>
+          <w:tblHeader w:val="0"/>
+        </w:trPr>
+        <w:tc>
+          <w:tcPr>
+            <w:shd w:fill="auto" w:val="clear"/>
+            <w:tcMar>
+              <w:top w:w="100.0" w:type="dxa"/>
+              <w:left w:w="100.0" w:type="dxa"/>
+              <w:bottom w:w="100.0" w:type="dxa"/>
+              <w:right w:w="100.0" w:type="dxa"/>
+            </w:tcMar>
+            <w:vAlign w:val="top"/>
+          </w:tcPr>
+          <w:p>
+            <w:pPr>
+              <w:widowControl w:val="0"/>
+              <w:spacing w:line="240" w:lineRule="auto"/>
+              <w:rPr>
+                <w:color w:val="202124"/>
+              </w:rPr>
+            </w:pPr>
+            <w:r>
+              <w:rPr>
+                <w:color w:val="202124"/>
+              </w:rPr>
+              <w:drawing>
+                <wp:inline distB="114300" distT="114300" distL="114300" distR="114300">
+                  <wp:extent cx="5810250" cy="939800"/>
+                  <wp:effectExtent b="0" l="0" r="0" t="0"/>
+                  <wp:docPr id="4" name="image15.png"/>
+                  <a:graphic>
+                    <a:graphicData uri="http://schemas.openxmlformats.org/drawingml/2006/picture">
+                      <pic:pic>
+                        <pic:nvPicPr>
+                          <pic:cNvPr id="0" name="image15.png"/>
                           <pic:cNvPicPr preferRelativeResize="0"/>
                         </pic:nvPicPr>
                         <pic:blipFill>
@@ -7707,7 +7647,7 @@
     </w:p>
     <w:tbl>
       <w:tblPr>
-        <w:tblStyle w:val="Table21"/>
+        <w:tblStyle w:val="Table22"/>
         <w:tblW w:w="4290.0" w:type="dxa"/>
         <w:jc w:val="center"/>
         <w:tblBorders>
@@ -7761,12 +7701,12 @@
                 <wp:inline distB="114300" distT="114300" distL="114300" distR="114300">
                   <wp:extent cx="2466975" cy="942975"/>
                   <wp:effectExtent b="0" l="0" r="0" t="0"/>
-                  <wp:docPr id="3" name="image15.png"/>
+                  <wp:docPr id="3" name="image20.png"/>
                   <a:graphic>
                     <a:graphicData uri="http://schemas.openxmlformats.org/drawingml/2006/picture">
                       <pic:pic>
                         <pic:nvPicPr>
-                          <pic:cNvPr id="0" name="image15.png"/>
+                          <pic:cNvPr id="0" name="image20.png"/>
                           <pic:cNvPicPr preferRelativeResize="0"/>
                         </pic:nvPicPr>
                         <pic:blipFill>
@@ -7858,7 +7798,7 @@
     </w:p>
     <w:tbl>
       <w:tblPr>
-        <w:tblStyle w:val="Table22"/>
+        <w:tblStyle w:val="Table23"/>
         <w:tblW w:w="9360.0" w:type="dxa"/>
         <w:jc w:val="center"/>
         <w:tblBorders>
@@ -7912,12 +7852,12 @@
                 <wp:inline distB="114300" distT="114300" distL="114300" distR="114300">
                   <wp:extent cx="5810250" cy="5016500"/>
                   <wp:effectExtent b="0" l="0" r="0" t="0"/>
-                  <wp:docPr id="73" name="image75.png"/>
+                  <wp:docPr id="73" name="image73.png"/>
                   <a:graphic>
                     <a:graphicData uri="http://schemas.openxmlformats.org/drawingml/2006/picture">
                       <pic:pic>
                         <pic:nvPicPr>
-                          <pic:cNvPr id="0" name="image75.png"/>
+                          <pic:cNvPr id="0" name="image73.png"/>
                           <pic:cNvPicPr preferRelativeResize="0"/>
                         </pic:nvPicPr>
                         <pic:blipFill>
@@ -8002,7 +7942,7 @@
     </w:p>
     <w:tbl>
       <w:tblPr>
-        <w:tblStyle w:val="Table23"/>
+        <w:tblStyle w:val="Table24"/>
         <w:tblW w:w="9360.0" w:type="dxa"/>
         <w:jc w:val="center"/>
         <w:tblBorders>
@@ -8185,7 +8125,7 @@
     </w:p>
     <w:tbl>
       <w:tblPr>
-        <w:tblStyle w:val="Table24"/>
+        <w:tblStyle w:val="Table25"/>
         <w:tblW w:w="9360.0" w:type="dxa"/>
         <w:jc w:val="center"/>
         <w:tblBorders>
@@ -8239,12 +8179,12 @@
                 <wp:inline distB="114300" distT="114300" distL="114300" distR="114300">
                   <wp:extent cx="5810250" cy="1231900"/>
                   <wp:effectExtent b="0" l="0" r="0" t="0"/>
-                  <wp:docPr id="11" name="image13.png"/>
+                  <wp:docPr id="11" name="image8.png"/>
                   <a:graphic>
                     <a:graphicData uri="http://schemas.openxmlformats.org/drawingml/2006/picture">
                       <pic:pic>
                         <pic:nvPicPr>
-                          <pic:cNvPr id="0" name="image13.png"/>
+                          <pic:cNvPr id="0" name="image8.png"/>
                           <pic:cNvPicPr preferRelativeResize="0"/>
                         </pic:nvPicPr>
                         <pic:blipFill>
@@ -8423,7 +8363,7 @@
     </w:p>
     <w:tbl>
       <w:tblPr>
-        <w:tblStyle w:val="Table25"/>
+        <w:tblStyle w:val="Table26"/>
         <w:tblW w:w="8175.0" w:type="dxa"/>
         <w:jc w:val="center"/>
         <w:tblBorders>
@@ -8477,12 +8417,12 @@
                 <wp:inline distB="114300" distT="114300" distL="114300" distR="114300">
                   <wp:extent cx="5057775" cy="889000"/>
                   <wp:effectExtent b="0" l="0" r="0" t="0"/>
-                  <wp:docPr id="67" name="image70.png"/>
+                  <wp:docPr id="67" name="image63.png"/>
                   <a:graphic>
                     <a:graphicData uri="http://schemas.openxmlformats.org/drawingml/2006/picture">
                       <pic:pic>
                         <pic:nvPicPr>
-                          <pic:cNvPr id="0" name="image70.png"/>
+                          <pic:cNvPr id="0" name="image63.png"/>
                           <pic:cNvPicPr preferRelativeResize="0"/>
                         </pic:nvPicPr>
                         <pic:blipFill>
@@ -8598,7 +8538,7 @@
     </w:p>
     <w:tbl>
       <w:tblPr>
-        <w:tblStyle w:val="Table26"/>
+        <w:tblStyle w:val="Table27"/>
         <w:tblW w:w="6855.0" w:type="dxa"/>
         <w:jc w:val="center"/>
         <w:tblBorders>
@@ -8652,12 +8592,12 @@
                 <wp:inline distB="114300" distT="114300" distL="114300" distR="114300">
                   <wp:extent cx="4200525" cy="2095500"/>
                   <wp:effectExtent b="0" l="0" r="0" t="0"/>
-                  <wp:docPr id="56" name="image58.png"/>
+                  <wp:docPr id="56" name="image47.png"/>
                   <a:graphic>
                     <a:graphicData uri="http://schemas.openxmlformats.org/drawingml/2006/picture">
                       <pic:pic>
                         <pic:nvPicPr>
-                          <pic:cNvPr id="0" name="image58.png"/>
+                          <pic:cNvPr id="0" name="image47.png"/>
                           <pic:cNvPicPr preferRelativeResize="0"/>
                         </pic:nvPicPr>
                         <pic:blipFill>
@@ -8732,7 +8672,7 @@
           <w:szCs w:val="24"/>
           <w:rtl w:val="0"/>
         </w:rPr>
-        <w:t xml:space="preserve">. Use mogoose .connect method given below to connect to database.</w:t>
+        <w:t xml:space="preserve">. Use mongoose .connect method given below to connect to database.</w:t>
       </w:r>
     </w:p>
     <w:p>
@@ -9079,7 +9019,7 @@
     </w:p>
     <w:tbl>
       <w:tblPr>
-        <w:tblStyle w:val="Table27"/>
+        <w:tblStyle w:val="Table28"/>
         <w:tblW w:w="6105.0" w:type="dxa"/>
         <w:jc w:val="center"/>
         <w:tblBorders>
@@ -9134,12 +9074,12 @@
                 <wp:inline distB="114300" distT="114300" distL="114300" distR="114300">
                   <wp:extent cx="3286125" cy="1543050"/>
                   <wp:effectExtent b="0" l="0" r="0" t="0"/>
-                  <wp:docPr id="20" name="image7.png"/>
+                  <wp:docPr id="20" name="image10.png"/>
                   <a:graphic>
                     <a:graphicData uri="http://schemas.openxmlformats.org/drawingml/2006/picture">
                       <pic:pic>
                         <pic:nvPicPr>
-                          <pic:cNvPr id="0" name="image7.png"/>
+                          <pic:cNvPr id="0" name="image10.png"/>
                           <pic:cNvPicPr preferRelativeResize="0"/>
                         </pic:nvPicPr>
                         <pic:blipFill>
@@ -9296,7 +9236,7 @@
     </w:p>
     <w:tbl>
       <w:tblPr>
-        <w:tblStyle w:val="Table28"/>
+        <w:tblStyle w:val="Table29"/>
         <w:tblW w:w="7680.0" w:type="dxa"/>
         <w:jc w:val="center"/>
         <w:tblBorders>
@@ -9350,12 +9290,12 @@
                 <wp:inline distB="114300" distT="114300" distL="114300" distR="114300">
                   <wp:extent cx="4743450" cy="1308100"/>
                   <wp:effectExtent b="0" l="0" r="0" t="0"/>
-                  <wp:docPr id="70" name="image66.png"/>
+                  <wp:docPr id="70" name="image67.png"/>
                   <a:graphic>
                     <a:graphicData uri="http://schemas.openxmlformats.org/drawingml/2006/picture">
                       <pic:pic>
                         <pic:nvPicPr>
-                          <pic:cNvPr id="0" name="image66.png"/>
+                          <pic:cNvPr id="0" name="image67.png"/>
                           <pic:cNvPicPr preferRelativeResize="0"/>
                         </pic:nvPicPr>
                         <pic:blipFill>
@@ -9542,7 +9482,7 @@
     </w:p>
     <w:tbl>
       <w:tblPr>
-        <w:tblStyle w:val="Table29"/>
+        <w:tblStyle w:val="Table30"/>
         <w:tblW w:w="7575.0" w:type="dxa"/>
         <w:jc w:val="center"/>
         <w:tblBorders>
@@ -9601,12 +9541,12 @@
                 <wp:inline distB="114300" distT="114300" distL="114300" distR="114300">
                   <wp:extent cx="4229100" cy="2336800"/>
                   <wp:effectExtent b="0" l="0" r="0" t="0"/>
-                  <wp:docPr id="36" name="image38.png"/>
+                  <wp:docPr id="36" name="image36.png"/>
                   <a:graphic>
                     <a:graphicData uri="http://schemas.openxmlformats.org/drawingml/2006/picture">
                       <pic:pic>
                         <pic:nvPicPr>
-                          <pic:cNvPr id="0" name="image38.png"/>
+                          <pic:cNvPr id="0" name="image36.png"/>
                           <pic:cNvPicPr preferRelativeResize="0"/>
                         </pic:nvPicPr>
                         <pic:blipFill>
@@ -9737,8 +9677,8 @@
           <w:color w:val="1b4ca5"/>
         </w:rPr>
       </w:pPr>
-      <w:bookmarkStart w:colFirst="0" w:colLast="0" w:name="_w4xa3hzelf0c" w:id="12"/>
-      <w:bookmarkEnd w:id="12"/>
+      <w:bookmarkStart w:colFirst="0" w:colLast="0" w:name="_w4xa3hzelf0c" w:id="5"/>
+      <w:bookmarkEnd w:id="5"/>
       <w:r>
         <w:rPr>
           <w:rFonts w:ascii="Georgia" w:cs="Georgia" w:eastAsia="Georgia" w:hAnsi="Georgia"/>
@@ -9757,8 +9697,8 @@
         <w:jc w:val="center"/>
         <w:rPr/>
       </w:pPr>
-      <w:bookmarkStart w:colFirst="0" w:colLast="0" w:name="_3xnxrbel1aj9" w:id="13"/>
-      <w:bookmarkEnd w:id="13"/>
+      <w:bookmarkStart w:colFirst="0" w:colLast="0" w:name="_3xnxrbel1aj9" w:id="6"/>
+      <w:bookmarkEnd w:id="6"/>
       <w:r>
         <w:rPr>
           <w:rFonts w:ascii="Georgia" w:cs="Georgia" w:eastAsia="Georgia" w:hAnsi="Georgia"/>
@@ -9890,12 +9830,12 @@
           <wp:inline distB="114300" distT="114300" distL="114300" distR="114300">
             <wp:extent cx="3762375" cy="1314450"/>
             <wp:effectExtent b="0" l="0" r="0" t="0"/>
-            <wp:docPr id="66" name="image67.png"/>
+            <wp:docPr id="66" name="image66.png"/>
             <a:graphic>
               <a:graphicData uri="http://schemas.openxmlformats.org/drawingml/2006/picture">
                 <pic:pic>
                   <pic:nvPicPr>
-                    <pic:cNvPr id="0" name="image67.png"/>
+                    <pic:cNvPr id="0" name="image66.png"/>
                     <pic:cNvPicPr preferRelativeResize="0"/>
                   </pic:nvPicPr>
                   <pic:blipFill>
@@ -10016,12 +9956,12 @@
           <wp:inline distB="114300" distT="114300" distL="114300" distR="114300">
             <wp:extent cx="3733800" cy="809625"/>
             <wp:effectExtent b="0" l="0" r="0" t="0"/>
-            <wp:docPr id="58" name="image56.png"/>
+            <wp:docPr id="58" name="image58.png"/>
             <a:graphic>
               <a:graphicData uri="http://schemas.openxmlformats.org/drawingml/2006/picture">
                 <pic:pic>
                   <pic:nvPicPr>
-                    <pic:cNvPr id="0" name="image56.png"/>
+                    <pic:cNvPr id="0" name="image58.png"/>
                     <pic:cNvPicPr preferRelativeResize="0"/>
                   </pic:nvPicPr>
                   <pic:blipFill>
@@ -10181,12 +10121,12 @@
           <wp:inline distB="114300" distT="114300" distL="114300" distR="114300">
             <wp:extent cx="4619625" cy="1076325"/>
             <wp:effectExtent b="0" l="0" r="0" t="0"/>
-            <wp:docPr id="37" name="image37.png"/>
+            <wp:docPr id="37" name="image31.png"/>
             <a:graphic>
               <a:graphicData uri="http://schemas.openxmlformats.org/drawingml/2006/picture">
                 <pic:pic>
                   <pic:nvPicPr>
-                    <pic:cNvPr id="0" name="image37.png"/>
+                    <pic:cNvPr id="0" name="image31.png"/>
                     <pic:cNvPicPr preferRelativeResize="0"/>
                   </pic:nvPicPr>
                   <pic:blipFill>
@@ -10314,12 +10254,12 @@
           <wp:inline distB="114300" distT="114300" distL="114300" distR="114300">
             <wp:extent cx="4705350" cy="723900"/>
             <wp:effectExtent b="0" l="0" r="0" t="0"/>
-            <wp:docPr id="52" name="image51.png"/>
+            <wp:docPr id="52" name="image53.png"/>
             <a:graphic>
               <a:graphicData uri="http://schemas.openxmlformats.org/drawingml/2006/picture">
                 <pic:pic>
                   <pic:nvPicPr>
-                    <pic:cNvPr id="0" name="image51.png"/>
+                    <pic:cNvPr id="0" name="image53.png"/>
                     <pic:cNvPicPr preferRelativeResize="0"/>
                   </pic:nvPicPr>
                   <pic:blipFill>
@@ -10389,12 +10329,12 @@
           <wp:inline distB="114300" distT="114300" distL="114300" distR="114300">
             <wp:extent cx="4552950" cy="2133600"/>
             <wp:effectExtent b="0" l="0" r="0" t="0"/>
-            <wp:docPr id="72" name="image69.png"/>
+            <wp:docPr id="72" name="image68.png"/>
             <a:graphic>
               <a:graphicData uri="http://schemas.openxmlformats.org/drawingml/2006/picture">
                 <pic:pic>
                   <pic:nvPicPr>
-                    <pic:cNvPr id="0" name="image69.png"/>
+                    <pic:cNvPr id="0" name="image68.png"/>
                     <pic:cNvPicPr preferRelativeResize="0"/>
                   </pic:nvPicPr>
                   <pic:blipFill>
@@ -10772,8 +10712,8 @@
           <w:szCs w:val="32"/>
         </w:rPr>
       </w:pPr>
-      <w:bookmarkStart w:colFirst="0" w:colLast="0" w:name="_2xza4745v7zm" w:id="14"/>
-      <w:bookmarkEnd w:id="14"/>
+      <w:bookmarkStart w:colFirst="0" w:colLast="0" w:name="_2xza4745v7zm" w:id="7"/>
+      <w:bookmarkEnd w:id="7"/>
       <w:r>
         <w:rPr>
           <w:b w:val="1"/>
@@ -10934,7 +10874,7 @@
     </w:p>
     <w:tbl>
       <w:tblPr>
-        <w:tblStyle w:val="Table30"/>
+        <w:tblStyle w:val="Table31"/>
         <w:tblW w:w="9360.0" w:type="dxa"/>
         <w:jc w:val="center"/>
         <w:tblBorders>
@@ -10990,12 +10930,12 @@
                 <wp:inline distB="114300" distT="114300" distL="114300" distR="114300">
                   <wp:extent cx="5810250" cy="3454400"/>
                   <wp:effectExtent b="0" l="0" r="0" t="0"/>
-                  <wp:docPr id="2" name="image3.png"/>
+                  <wp:docPr id="2" name="image1.png"/>
                   <a:graphic>
                     <a:graphicData uri="http://schemas.openxmlformats.org/drawingml/2006/picture">
                       <pic:pic>
                         <pic:nvPicPr>
-                          <pic:cNvPr id="0" name="image3.png"/>
+                          <pic:cNvPr id="0" name="image1.png"/>
                           <pic:cNvPicPr preferRelativeResize="0"/>
                         </pic:nvPicPr>
                         <pic:blipFill>
@@ -11067,7 +11007,7 @@
     </w:p>
     <w:tbl>
       <w:tblPr>
-        <w:tblStyle w:val="Table31"/>
+        <w:tblStyle w:val="Table32"/>
         <w:tblW w:w="7725.0" w:type="dxa"/>
         <w:jc w:val="center"/>
         <w:tblBorders>
@@ -11123,12 +11063,12 @@
                 <wp:inline distB="114300" distT="114300" distL="114300" distR="114300">
                   <wp:extent cx="4714875" cy="3686175"/>
                   <wp:effectExtent b="0" l="0" r="0" t="0"/>
-                  <wp:docPr id="47" name="image53.png"/>
+                  <wp:docPr id="47" name="image54.png"/>
                   <a:graphic>
                     <a:graphicData uri="http://schemas.openxmlformats.org/drawingml/2006/picture">
                       <pic:pic>
                         <pic:nvPicPr>
-                          <pic:cNvPr id="0" name="image53.png"/>
+                          <pic:cNvPr id="0" name="image54.png"/>
                           <pic:cNvPicPr preferRelativeResize="0"/>
                         </pic:nvPicPr>
                         <pic:blipFill>
@@ -11232,7 +11172,7 @@
     </w:p>
     <w:tbl>
       <w:tblPr>
-        <w:tblStyle w:val="Table32"/>
+        <w:tblStyle w:val="Table33"/>
         <w:tblW w:w="8640.0" w:type="dxa"/>
         <w:jc w:val="left"/>
         <w:tblInd w:w="820.0" w:type="dxa"/>
@@ -11290,12 +11230,12 @@
                 <wp:inline distB="114300" distT="114300" distL="114300" distR="114300">
                   <wp:extent cx="5353050" cy="2578100"/>
                   <wp:effectExtent b="0" l="0" r="0" t="0"/>
-                  <wp:docPr id="64" name="image63.png"/>
+                  <wp:docPr id="64" name="image81.png"/>
                   <a:graphic>
                     <a:graphicData uri="http://schemas.openxmlformats.org/drawingml/2006/picture">
                       <pic:pic>
                         <pic:nvPicPr>
-                          <pic:cNvPr id="0" name="image63.png"/>
+                          <pic:cNvPr id="0" name="image81.png"/>
                           <pic:cNvPicPr preferRelativeResize="0"/>
                         </pic:nvPicPr>
                         <pic:blipFill>
@@ -11442,7 +11382,7 @@
     </w:p>
     <w:tbl>
       <w:tblPr>
-        <w:tblStyle w:val="Table33"/>
+        <w:tblStyle w:val="Table34"/>
         <w:tblW w:w="8640.0" w:type="dxa"/>
         <w:jc w:val="left"/>
         <w:tblInd w:w="820.0" w:type="dxa"/>
@@ -11499,12 +11439,12 @@
                 <wp:inline distB="114300" distT="114300" distL="114300" distR="114300">
                   <wp:extent cx="5353050" cy="3756682"/>
                   <wp:effectExtent b="0" l="0" r="0" t="0"/>
-                  <wp:docPr id="48" name="image48.png"/>
+                  <wp:docPr id="48" name="image41.png"/>
                   <a:graphic>
                     <a:graphicData uri="http://schemas.openxmlformats.org/drawingml/2006/picture">
                       <pic:pic>
                         <pic:nvPicPr>
-                          <pic:cNvPr id="0" name="image48.png"/>
+                          <pic:cNvPr id="0" name="image41.png"/>
                           <pic:cNvPicPr preferRelativeResize="0"/>
                         </pic:nvPicPr>
                         <pic:blipFill>
@@ -11576,7 +11516,7 @@
     </w:p>
     <w:tbl>
       <w:tblPr>
-        <w:tblStyle w:val="Table34"/>
+        <w:tblStyle w:val="Table35"/>
         <w:tblW w:w="6705.0" w:type="dxa"/>
         <w:jc w:val="center"/>
         <w:tblBorders>
@@ -11633,12 +11573,12 @@
                 <wp:inline distB="114300" distT="114300" distL="114300" distR="114300">
                   <wp:extent cx="4051116" cy="3033713"/>
                   <wp:effectExtent b="0" l="0" r="0" t="0"/>
-                  <wp:docPr id="14" name="image17.png"/>
+                  <wp:docPr id="14" name="image14.png"/>
                   <a:graphic>
                     <a:graphicData uri="http://schemas.openxmlformats.org/drawingml/2006/picture">
                       <pic:pic>
                         <pic:nvPicPr>
-                          <pic:cNvPr id="0" name="image17.png"/>
+                          <pic:cNvPr id="0" name="image14.png"/>
                           <pic:cNvPicPr preferRelativeResize="0"/>
                         </pic:nvPicPr>
                         <pic:blipFill>
@@ -11933,8 +11873,8 @@
           <w:shd w:fill="d9d9d9" w:val="clear"/>
         </w:rPr>
       </w:pPr>
-      <w:bookmarkStart w:colFirst="0" w:colLast="0" w:name="_hhgcjvownj7f" w:id="15"/>
-      <w:bookmarkEnd w:id="15"/>
+      <w:bookmarkStart w:colFirst="0" w:colLast="0" w:name="_hhgcjvownj7f" w:id="8"/>
+      <w:bookmarkEnd w:id="8"/>
       <w:r>
         <w:rPr>
           <w:rFonts w:ascii="Georgia" w:cs="Georgia" w:eastAsia="Georgia" w:hAnsi="Georgia"/>
@@ -12146,12 +12086,12 @@
           <wp:inline distB="114300" distT="114300" distL="114300" distR="114300">
             <wp:extent cx="3590925" cy="1295400"/>
             <wp:effectExtent b="0" l="0" r="0" t="0"/>
-            <wp:docPr id="49" name="image52.png"/>
+            <wp:docPr id="49" name="image57.png"/>
             <a:graphic>
               <a:graphicData uri="http://schemas.openxmlformats.org/drawingml/2006/picture">
                 <pic:pic>
                   <pic:nvPicPr>
-                    <pic:cNvPr id="0" name="image52.png"/>
+                    <pic:cNvPr id="0" name="image57.png"/>
                     <pic:cNvPicPr preferRelativeResize="0"/>
                   </pic:nvPicPr>
                   <pic:blipFill>
@@ -12221,12 +12161,12 @@
           <wp:inline distB="114300" distT="114300" distL="114300" distR="114300">
             <wp:extent cx="3038475" cy="1104900"/>
             <wp:effectExtent b="0" l="0" r="0" t="0"/>
-            <wp:docPr id="51" name="image50.png"/>
+            <wp:docPr id="51" name="image52.png"/>
             <a:graphic>
               <a:graphicData uri="http://schemas.openxmlformats.org/drawingml/2006/picture">
                 <pic:pic>
                   <pic:nvPicPr>
-                    <pic:cNvPr id="0" name="image50.png"/>
+                    <pic:cNvPr id="0" name="image52.png"/>
                     <pic:cNvPicPr preferRelativeResize="0"/>
                   </pic:nvPicPr>
                   <pic:blipFill>
@@ -12314,12 +12254,12 @@
           <wp:inline distB="114300" distT="114300" distL="114300" distR="114300">
             <wp:extent cx="4114800" cy="1419225"/>
             <wp:effectExtent b="0" l="0" r="0" t="0"/>
-            <wp:docPr id="57" name="image57.png"/>
+            <wp:docPr id="57" name="image59.png"/>
             <a:graphic>
               <a:graphicData uri="http://schemas.openxmlformats.org/drawingml/2006/picture">
                 <pic:pic>
                   <pic:nvPicPr>
-                    <pic:cNvPr id="0" name="image57.png"/>
+                    <pic:cNvPr id="0" name="image59.png"/>
                     <pic:cNvPicPr preferRelativeResize="0"/>
                   </pic:nvPicPr>
                   <pic:blipFill>
@@ -12447,12 +12387,12 @@
           <wp:inline distB="114300" distT="114300" distL="114300" distR="114300">
             <wp:extent cx="2381250" cy="1066800"/>
             <wp:effectExtent b="0" l="0" r="0" t="0"/>
-            <wp:docPr id="12" name="image14.png"/>
+            <wp:docPr id="12" name="image12.png"/>
             <a:graphic>
               <a:graphicData uri="http://schemas.openxmlformats.org/drawingml/2006/picture">
                 <pic:pic>
                   <pic:nvPicPr>
-                    <pic:cNvPr id="0" name="image14.png"/>
+                    <pic:cNvPr id="0" name="image12.png"/>
                     <pic:cNvPicPr preferRelativeResize="0"/>
                   </pic:nvPicPr>
                   <pic:blipFill>
@@ -12540,12 +12480,12 @@
           <wp:inline distB="114300" distT="114300" distL="114300" distR="114300">
             <wp:extent cx="3933825" cy="1152525"/>
             <wp:effectExtent b="0" l="0" r="0" t="0"/>
-            <wp:docPr id="22" name="image19.png"/>
+            <wp:docPr id="22" name="image35.png"/>
             <a:graphic>
               <a:graphicData uri="http://schemas.openxmlformats.org/drawingml/2006/picture">
                 <pic:pic>
                   <pic:nvPicPr>
-                    <pic:cNvPr id="0" name="image19.png"/>
+                    <pic:cNvPr id="0" name="image35.png"/>
                     <pic:cNvPicPr preferRelativeResize="0"/>
                   </pic:nvPicPr>
                   <pic:blipFill>
@@ -12571,6 +12511,14 @@
       </w:r>
       <w:r>
         <w:rPr>
+          <w:sz w:val="24"/>
+          <w:szCs w:val="24"/>
+          <w:rtl w:val="0"/>
+        </w:rPr>
+        <w:t xml:space="preserve">amber bibi bari siyani</w:t>
+      </w:r>
+      <w:r>
+        <w:rPr>
           <w:rtl w:val="0"/>
         </w:rPr>
       </w:r>
@@ -12633,12 +12581,12 @@
           <wp:inline distB="114300" distT="114300" distL="114300" distR="114300">
             <wp:extent cx="2990850" cy="1809750"/>
             <wp:effectExtent b="0" l="0" r="0" t="0"/>
-            <wp:docPr id="79" name="image81.png"/>
+            <wp:docPr id="79" name="image80.png"/>
             <a:graphic>
               <a:graphicData uri="http://schemas.openxmlformats.org/drawingml/2006/picture">
                 <pic:pic>
                   <pic:nvPicPr>
-                    <pic:cNvPr id="0" name="image81.png"/>
+                    <pic:cNvPr id="0" name="image80.png"/>
                     <pic:cNvPicPr preferRelativeResize="0"/>
                   </pic:nvPicPr>
                   <pic:blipFill>
@@ -12730,12 +12678,12 @@
           <wp:inline distB="114300" distT="114300" distL="114300" distR="114300">
             <wp:extent cx="3857625" cy="1857375"/>
             <wp:effectExtent b="0" l="0" r="0" t="0"/>
-            <wp:docPr id="40" name="image39.png"/>
+            <wp:docPr id="40" name="image45.png"/>
             <a:graphic>
               <a:graphicData uri="http://schemas.openxmlformats.org/drawingml/2006/picture">
                 <pic:pic>
                   <pic:nvPicPr>
-                    <pic:cNvPr id="0" name="image39.png"/>
+                    <pic:cNvPr id="0" name="image45.png"/>
                     <pic:cNvPicPr preferRelativeResize="0"/>
                   </pic:nvPicPr>
                   <pic:blipFill>
@@ -12823,7 +12771,7 @@
     </w:p>
     <w:tbl>
       <w:tblPr>
-        <w:tblStyle w:val="Table35"/>
+        <w:tblStyle w:val="Table36"/>
         <w:tblW w:w="8640.0" w:type="dxa"/>
         <w:jc w:val="left"/>
         <w:tblInd w:w="820.0" w:type="dxa"/>
@@ -12881,12 +12829,12 @@
                 <wp:inline distB="114300" distT="114300" distL="114300" distR="114300">
                   <wp:extent cx="5353050" cy="1354522"/>
                   <wp:effectExtent b="0" l="0" r="0" t="0"/>
-                  <wp:docPr id="76" name="image76.png"/>
+                  <wp:docPr id="76" name="image74.png"/>
                   <a:graphic>
                     <a:graphicData uri="http://schemas.openxmlformats.org/drawingml/2006/picture">
                       <pic:pic>
                         <pic:nvPicPr>
-                          <pic:cNvPr id="0" name="image76.png"/>
+                          <pic:cNvPr id="0" name="image74.png"/>
                           <pic:cNvPicPr preferRelativeResize="0"/>
                         </pic:nvPicPr>
                         <pic:blipFill>
@@ -12992,7 +12940,7 @@
     </w:p>
     <w:tbl>
       <w:tblPr>
-        <w:tblStyle w:val="Table36"/>
+        <w:tblStyle w:val="Table37"/>
         <w:tblW w:w="6900.0" w:type="dxa"/>
         <w:jc w:val="left"/>
         <w:tblInd w:w="820.0" w:type="dxa"/>
@@ -13050,12 +12998,12 @@
                 <wp:inline distB="114300" distT="114300" distL="114300" distR="114300">
                   <wp:extent cx="3695700" cy="971550"/>
                   <wp:effectExtent b="0" l="0" r="0" t="0"/>
-                  <wp:docPr id="71" name="image73.png"/>
+                  <wp:docPr id="71" name="image69.png"/>
                   <a:graphic>
                     <a:graphicData uri="http://schemas.openxmlformats.org/drawingml/2006/picture">
                       <pic:pic>
                         <pic:nvPicPr>
-                          <pic:cNvPr id="0" name="image73.png"/>
+                          <pic:cNvPr id="0" name="image69.png"/>
                           <pic:cNvPicPr preferRelativeResize="0"/>
                         </pic:nvPicPr>
                         <pic:blipFill>
@@ -13161,12 +13109,12 @@
           <wp:inline distB="114300" distT="114300" distL="114300" distR="114300">
             <wp:extent cx="3267075" cy="1057275"/>
             <wp:effectExtent b="0" l="0" r="0" t="0"/>
-            <wp:docPr id="78" name="image77.png"/>
+            <wp:docPr id="78" name="image76.png"/>
             <a:graphic>
               <a:graphicData uri="http://schemas.openxmlformats.org/drawingml/2006/picture">
                 <pic:pic>
                   <pic:nvPicPr>
-                    <pic:cNvPr id="0" name="image77.png"/>
+                    <pic:cNvPr id="0" name="image76.png"/>
                     <pic:cNvPicPr preferRelativeResize="0"/>
                   </pic:nvPicPr>
                   <pic:blipFill>
@@ -13259,1081 +13207,6 @@
         <w:rPr>
           <w:rtl w:val="0"/>
         </w:rPr>
-      </w:r>
-    </w:p>
-    <w:tbl>
-      <w:tblPr>
-        <w:tblStyle w:val="Table37"/>
-        <w:tblW w:w="8640.0" w:type="dxa"/>
-        <w:jc w:val="left"/>
-        <w:tblInd w:w="820.0" w:type="dxa"/>
-        <w:tblBorders>
-          <w:top w:color="000000" w:space="0" w:sz="8" w:val="single"/>
-          <w:left w:color="000000" w:space="0" w:sz="8" w:val="single"/>
-          <w:bottom w:color="000000" w:space="0" w:sz="8" w:val="single"/>
-          <w:right w:color="000000" w:space="0" w:sz="8" w:val="single"/>
-          <w:insideH w:color="000000" w:space="0" w:sz="8" w:val="single"/>
-          <w:insideV w:color="000000" w:space="0" w:sz="8" w:val="single"/>
-        </w:tblBorders>
-        <w:tblLayout w:type="fixed"/>
-        <w:tblLook w:val="0600"/>
-      </w:tblPr>
-      <w:tblGrid>
-        <w:gridCol w:w="8640"/>
-        <w:tblGridChange w:id="0">
-          <w:tblGrid>
-            <w:gridCol w:w="8640"/>
-          </w:tblGrid>
-        </w:tblGridChange>
-      </w:tblGrid>
-      <w:tr>
-        <w:trPr>
-          <w:cantSplit w:val="0"/>
-          <w:tblHeader w:val="0"/>
-        </w:trPr>
-        <w:tc>
-          <w:tcPr>
-            <w:shd w:fill="auto" w:val="clear"/>
-            <w:tcMar>
-              <w:top w:w="100.0" w:type="dxa"/>
-              <w:left w:w="100.0" w:type="dxa"/>
-              <w:bottom w:w="100.0" w:type="dxa"/>
-              <w:right w:w="100.0" w:type="dxa"/>
-            </w:tcMar>
-            <w:vAlign w:val="top"/>
-          </w:tcPr>
-          <w:p>
-            <w:pPr>
-              <w:widowControl w:val="0"/>
-              <w:spacing w:line="240" w:lineRule="auto"/>
-              <w:rPr>
-                <w:sz w:val="24"/>
-                <w:szCs w:val="24"/>
-              </w:rPr>
-            </w:pPr>
-            <w:r>
-              <w:rPr>
-                <w:sz w:val="24"/>
-                <w:szCs w:val="24"/>
-              </w:rPr>
-              <w:drawing>
-                <wp:inline distB="114300" distT="114300" distL="114300" distR="114300">
-                  <wp:extent cx="5353050" cy="1209675"/>
-                  <wp:effectExtent b="0" l="0" r="0" t="0"/>
-                  <wp:docPr id="43" name="image41.png"/>
-                  <a:graphic>
-                    <a:graphicData uri="http://schemas.openxmlformats.org/drawingml/2006/picture">
-                      <pic:pic>
-                        <pic:nvPicPr>
-                          <pic:cNvPr id="0" name="image41.png"/>
-                          <pic:cNvPicPr preferRelativeResize="0"/>
-                        </pic:nvPicPr>
-                        <pic:blipFill>
-                          <a:blip r:embed="rId83"/>
-                          <a:srcRect b="12413" l="0" r="0" t="0"/>
-                          <a:stretch>
-                            <a:fillRect/>
-                          </a:stretch>
-                        </pic:blipFill>
-                        <pic:spPr>
-                          <a:xfrm>
-                            <a:off x="0" y="0"/>
-                            <a:ext cx="5353050" cy="1209675"/>
-                          </a:xfrm>
-                          <a:prstGeom prst="rect"/>
-                          <a:ln/>
-                        </pic:spPr>
-                      </pic:pic>
-                    </a:graphicData>
-                  </a:graphic>
-                </wp:inline>
-              </w:drawing>
-            </w:r>
-            <w:r>
-              <w:rPr>
-                <w:rtl w:val="0"/>
-              </w:rPr>
-            </w:r>
-          </w:p>
-        </w:tc>
-      </w:tr>
-    </w:tbl>
-    <w:p>
-      <w:pPr>
-        <w:spacing w:line="360" w:lineRule="auto"/>
-        <w:ind w:left="720" w:firstLine="0"/>
-        <w:rPr>
-          <w:sz w:val="24"/>
-          <w:szCs w:val="24"/>
-        </w:rPr>
-      </w:pPr>
-      <w:r>
-        <w:rPr>
-          <w:rtl w:val="0"/>
-        </w:rPr>
-      </w:r>
-    </w:p>
-    <w:p>
-      <w:pPr>
-        <w:spacing w:line="360" w:lineRule="auto"/>
-        <w:jc w:val="center"/>
-        <w:rPr>
-          <w:b w:val="1"/>
-          <w:color w:val="202124"/>
-          <w:sz w:val="30"/>
-          <w:szCs w:val="30"/>
-          <w:shd w:fill="ea9999" w:val="clear"/>
-        </w:rPr>
-      </w:pPr>
-      <w:r>
-        <w:rPr>
-          <w:b w:val="1"/>
-          <w:color w:val="202124"/>
-          <w:sz w:val="30"/>
-          <w:szCs w:val="30"/>
-          <w:shd w:fill="ea9999" w:val="clear"/>
-          <w:rtl w:val="0"/>
-        </w:rPr>
-        <w:t xml:space="preserve">=&gt; ROUTES have been separated successfully, </w:t>
-      </w:r>
-    </w:p>
-    <w:p>
-      <w:pPr>
-        <w:spacing w:line="360" w:lineRule="auto"/>
-        <w:jc w:val="center"/>
-        <w:rPr>
-          <w:b w:val="1"/>
-          <w:color w:val="202124"/>
-          <w:sz w:val="30"/>
-          <w:szCs w:val="30"/>
-          <w:shd w:fill="ea9999" w:val="clear"/>
-        </w:rPr>
-      </w:pPr>
-      <w:r>
-        <w:rPr>
-          <w:b w:val="1"/>
-          <w:color w:val="202124"/>
-          <w:sz w:val="30"/>
-          <w:szCs w:val="30"/>
-          <w:shd w:fill="ea9999" w:val="clear"/>
-          <w:rtl w:val="0"/>
-        </w:rPr>
-        <w:t xml:space="preserve"> Task Completed…  :)</w:t>
-      </w:r>
-    </w:p>
-    <w:p>
-      <w:pPr>
-        <w:spacing w:line="360" w:lineRule="auto"/>
-        <w:jc w:val="center"/>
-        <w:rPr>
-          <w:b w:val="1"/>
-          <w:color w:val="202124"/>
-          <w:sz w:val="30"/>
-          <w:szCs w:val="30"/>
-          <w:shd w:fill="ea9999" w:val="clear"/>
-        </w:rPr>
-      </w:pPr>
-      <w:r>
-        <w:rPr>
-          <w:rtl w:val="0"/>
-        </w:rPr>
-      </w:r>
-    </w:p>
-    <w:p>
-      <w:pPr>
-        <w:spacing w:line="360" w:lineRule="auto"/>
-        <w:jc w:val="center"/>
-        <w:rPr>
-          <w:b w:val="1"/>
-          <w:color w:val="202124"/>
-          <w:sz w:val="30"/>
-          <w:szCs w:val="30"/>
-          <w:shd w:fill="ea9999" w:val="clear"/>
-        </w:rPr>
-      </w:pPr>
-      <w:r>
-        <w:rPr>
-          <w:rtl w:val="0"/>
-        </w:rPr>
-      </w:r>
-    </w:p>
-    <w:p>
-      <w:pPr>
-        <w:spacing w:line="360" w:lineRule="auto"/>
-        <w:jc w:val="center"/>
-        <w:rPr>
-          <w:b w:val="1"/>
-          <w:color w:val="202124"/>
-          <w:sz w:val="30"/>
-          <w:szCs w:val="30"/>
-          <w:shd w:fill="ea9999" w:val="clear"/>
-        </w:rPr>
-      </w:pPr>
-      <w:r>
-        <w:rPr>
-          <w:rtl w:val="0"/>
-        </w:rPr>
-      </w:r>
-    </w:p>
-    <w:p>
-      <w:pPr>
-        <w:spacing w:line="360" w:lineRule="auto"/>
-        <w:jc w:val="center"/>
-        <w:rPr>
-          <w:b w:val="1"/>
-          <w:color w:val="202124"/>
-          <w:sz w:val="30"/>
-          <w:szCs w:val="30"/>
-          <w:shd w:fill="ea9999" w:val="clear"/>
-        </w:rPr>
-      </w:pPr>
-      <w:r>
-        <w:rPr>
-          <w:rtl w:val="0"/>
-        </w:rPr>
-      </w:r>
-    </w:p>
-    <w:p>
-      <w:pPr>
-        <w:spacing w:line="360" w:lineRule="auto"/>
-        <w:jc w:val="center"/>
-        <w:rPr>
-          <w:b w:val="1"/>
-          <w:color w:val="202124"/>
-          <w:sz w:val="30"/>
-          <w:szCs w:val="30"/>
-          <w:shd w:fill="ea9999" w:val="clear"/>
-        </w:rPr>
-      </w:pPr>
-      <w:r>
-        <w:rPr>
-          <w:rtl w:val="0"/>
-        </w:rPr>
-      </w:r>
-    </w:p>
-    <w:p>
-      <w:pPr>
-        <w:spacing w:line="360" w:lineRule="auto"/>
-        <w:jc w:val="center"/>
-        <w:rPr>
-          <w:b w:val="1"/>
-          <w:color w:val="202124"/>
-          <w:sz w:val="30"/>
-          <w:szCs w:val="30"/>
-          <w:shd w:fill="ea9999" w:val="clear"/>
-        </w:rPr>
-      </w:pPr>
-      <w:r>
-        <w:rPr>
-          <w:rtl w:val="0"/>
-        </w:rPr>
-      </w:r>
-    </w:p>
-    <w:p>
-      <w:pPr>
-        <w:spacing w:line="360" w:lineRule="auto"/>
-        <w:jc w:val="center"/>
-        <w:rPr>
-          <w:b w:val="1"/>
-          <w:color w:val="202124"/>
-          <w:sz w:val="30"/>
-          <w:szCs w:val="30"/>
-          <w:shd w:fill="ea9999" w:val="clear"/>
-        </w:rPr>
-      </w:pPr>
-      <w:r>
-        <w:rPr>
-          <w:rtl w:val="0"/>
-        </w:rPr>
-      </w:r>
-    </w:p>
-    <w:p>
-      <w:pPr>
-        <w:spacing w:line="360" w:lineRule="auto"/>
-        <w:jc w:val="center"/>
-        <w:rPr>
-          <w:b w:val="1"/>
-          <w:color w:val="202124"/>
-          <w:sz w:val="30"/>
-          <w:szCs w:val="30"/>
-          <w:shd w:fill="ea9999" w:val="clear"/>
-        </w:rPr>
-      </w:pPr>
-      <w:r>
-        <w:rPr>
-          <w:rtl w:val="0"/>
-        </w:rPr>
-      </w:r>
-    </w:p>
-    <w:p>
-      <w:pPr>
-        <w:spacing w:line="360" w:lineRule="auto"/>
-        <w:jc w:val="left"/>
-        <w:rPr>
-          <w:b w:val="1"/>
-          <w:color w:val="202124"/>
-          <w:sz w:val="30"/>
-          <w:szCs w:val="30"/>
-          <w:shd w:fill="ea9999" w:val="clear"/>
-        </w:rPr>
-      </w:pPr>
-      <w:r>
-        <w:rPr>
-          <w:rtl w:val="0"/>
-        </w:rPr>
-      </w:r>
-    </w:p>
-    <w:p>
-      <w:pPr>
-        <w:spacing w:line="360" w:lineRule="auto"/>
-        <w:jc w:val="center"/>
-        <w:rPr>
-          <w:b w:val="1"/>
-          <w:color w:val="202124"/>
-          <w:sz w:val="30"/>
-          <w:szCs w:val="30"/>
-          <w:shd w:fill="ea9999" w:val="clear"/>
-        </w:rPr>
-      </w:pPr>
-      <w:r>
-        <w:rPr>
-          <w:rtl w:val="0"/>
-        </w:rPr>
-      </w:r>
-    </w:p>
-    <w:p>
-      <w:pPr>
-        <w:spacing w:line="360" w:lineRule="auto"/>
-        <w:rPr>
-          <w:b w:val="1"/>
-          <w:color w:val="202124"/>
-          <w:sz w:val="30"/>
-          <w:szCs w:val="30"/>
-          <w:shd w:fill="ea9999" w:val="clear"/>
-        </w:rPr>
-      </w:pPr>
-      <w:r>
-        <w:rPr>
-          <w:rtl w:val="0"/>
-        </w:rPr>
-      </w:r>
-    </w:p>
-    <w:p>
-      <w:pPr>
-        <w:pStyle w:val="Heading1"/>
-        <w:spacing w:line="360" w:lineRule="auto"/>
-        <w:rPr>
-          <w:rFonts w:ascii="Georgia" w:cs="Georgia" w:eastAsia="Georgia" w:hAnsi="Georgia"/>
-          <w:b w:val="1"/>
-          <w:color w:val="1b4ca5"/>
-          <w:u w:val="single"/>
-          <w:shd w:fill="d9d9d9" w:val="clear"/>
-        </w:rPr>
-      </w:pPr>
-      <w:bookmarkStart w:colFirst="0" w:colLast="0" w:name="_nat7xdksa7dm" w:id="16"/>
-      <w:bookmarkEnd w:id="16"/>
-      <w:r>
-        <w:rPr>
-          <w:rFonts w:ascii="Georgia" w:cs="Georgia" w:eastAsia="Georgia" w:hAnsi="Georgia"/>
-          <w:b w:val="1"/>
-          <w:color w:val="1b4ca5"/>
-          <w:rtl w:val="0"/>
-        </w:rPr>
-        <w:t xml:space="preserve">TASK-6</w:t>
-        <w:tab/>
-        <w:tab/>
-      </w:r>
-      <w:r>
-        <w:rPr>
-          <w:rFonts w:ascii="Georgia" w:cs="Georgia" w:eastAsia="Georgia" w:hAnsi="Georgia"/>
-          <w:b w:val="1"/>
-          <w:color w:val="1b4ca5"/>
-          <w:u w:val="single"/>
-          <w:shd w:fill="d9d9d9" w:val="clear"/>
-          <w:rtl w:val="0"/>
-        </w:rPr>
-        <w:t xml:space="preserve">CONTROLLERS</w:t>
-      </w:r>
-    </w:p>
-    <w:p>
-      <w:pPr>
-        <w:rPr>
-          <w:b w:val="1"/>
-          <w:sz w:val="30"/>
-          <w:szCs w:val="30"/>
-        </w:rPr>
-      </w:pPr>
-      <w:r>
-        <w:rPr>
-          <w:b w:val="1"/>
-          <w:sz w:val="30"/>
-          <w:szCs w:val="30"/>
-          <w:rtl w:val="0"/>
-        </w:rPr>
-        <w:t xml:space="preserve">STEPS:</w:t>
-      </w:r>
-    </w:p>
-    <w:p>
-      <w:pPr>
-        <w:rPr>
-          <w:sz w:val="24"/>
-          <w:szCs w:val="24"/>
-        </w:rPr>
-      </w:pPr>
-      <w:r>
-        <w:rPr>
-          <w:rtl w:val="0"/>
-        </w:rPr>
-      </w:r>
-    </w:p>
-    <w:p>
-      <w:pPr>
-        <w:numPr>
-          <w:ilvl w:val="0"/>
-          <w:numId w:val="7"/>
-        </w:numPr>
-        <w:ind w:left="720" w:hanging="360"/>
-        <w:rPr>
-          <w:sz w:val="24"/>
-          <w:szCs w:val="24"/>
-        </w:rPr>
-      </w:pPr>
-      <w:r>
-        <w:rPr>
-          <w:sz w:val="24"/>
-          <w:szCs w:val="24"/>
-          <w:rtl w:val="0"/>
-        </w:rPr>
-        <w:t xml:space="preserve">Passing functionality of </w:t>
-      </w:r>
-      <w:r>
-        <w:rPr>
-          <w:b w:val="1"/>
-          <w:color w:val="ff0000"/>
-          <w:sz w:val="24"/>
-          <w:szCs w:val="24"/>
-          <w:rtl w:val="0"/>
-        </w:rPr>
-        <w:t xml:space="preserve">routes</w:t>
-      </w:r>
-      <w:r>
-        <w:rPr>
-          <w:sz w:val="24"/>
-          <w:szCs w:val="24"/>
-          <w:rtl w:val="0"/>
-        </w:rPr>
-        <w:t xml:space="preserve"> to</w:t>
-      </w:r>
-      <w:r>
-        <w:rPr>
-          <w:b w:val="1"/>
-          <w:color w:val="ff0000"/>
-          <w:sz w:val="24"/>
-          <w:szCs w:val="24"/>
-          <w:rtl w:val="0"/>
-        </w:rPr>
-        <w:t xml:space="preserve"> controllers</w:t>
-      </w:r>
-      <w:r>
-        <w:rPr>
-          <w:sz w:val="24"/>
-          <w:szCs w:val="24"/>
-          <w:rtl w:val="0"/>
-        </w:rPr>
-        <w:t xml:space="preserve"> for handling. Because later after we have to deal with a lot of work with routes. (Need to go to database, create blogs,and associate with users).</w:t>
-      </w:r>
-    </w:p>
-    <w:p>
-      <w:pPr>
-        <w:numPr>
-          <w:ilvl w:val="0"/>
-          <w:numId w:val="7"/>
-        </w:numPr>
-        <w:ind w:left="720" w:hanging="360"/>
-        <w:rPr>
-          <w:sz w:val="24"/>
-          <w:szCs w:val="24"/>
-        </w:rPr>
-      </w:pPr>
-      <w:r>
-        <w:rPr>
-          <w:sz w:val="24"/>
-          <w:szCs w:val="24"/>
-          <w:rtl w:val="0"/>
-        </w:rPr>
-        <w:t xml:space="preserve">Create a new folder named</w:t>
-      </w:r>
-      <w:r>
-        <w:rPr>
-          <w:b w:val="1"/>
-          <w:color w:val="0000ff"/>
-          <w:sz w:val="24"/>
-          <w:szCs w:val="24"/>
-          <w:rtl w:val="0"/>
-        </w:rPr>
-        <w:t xml:space="preserve"> controllers</w:t>
-      </w:r>
-      <w:r>
-        <w:rPr>
-          <w:sz w:val="24"/>
-          <w:szCs w:val="24"/>
-          <w:rtl w:val="0"/>
-        </w:rPr>
-        <w:t xml:space="preserve"> in</w:t>
-      </w:r>
-      <w:r>
-        <w:rPr>
-          <w:b w:val="1"/>
-          <w:color w:val="0000ff"/>
-          <w:sz w:val="24"/>
-          <w:szCs w:val="24"/>
-          <w:rtl w:val="0"/>
-        </w:rPr>
-        <w:t xml:space="preserve"> backend</w:t>
-      </w:r>
-      <w:r>
-        <w:rPr>
-          <w:sz w:val="24"/>
-          <w:szCs w:val="24"/>
-          <w:rtl w:val="0"/>
-        </w:rPr>
-        <w:t xml:space="preserve"> folder and make a file named </w:t>
-      </w:r>
-      <w:r>
-        <w:rPr>
-          <w:b w:val="1"/>
-          <w:color w:val="bf9000"/>
-          <w:sz w:val="24"/>
-          <w:szCs w:val="24"/>
-          <w:rtl w:val="0"/>
-        </w:rPr>
-        <w:t xml:space="preserve">blog.js</w:t>
-      </w:r>
-      <w:r>
-        <w:rPr>
-          <w:sz w:val="24"/>
-          <w:szCs w:val="24"/>
-          <w:rtl w:val="0"/>
-        </w:rPr>
-        <w:t xml:space="preserve">.</w:t>
-      </w:r>
-    </w:p>
-    <w:p>
-      <w:pPr>
-        <w:ind w:left="720" w:firstLine="0"/>
-        <w:rPr>
-          <w:sz w:val="24"/>
-          <w:szCs w:val="24"/>
-        </w:rPr>
-      </w:pPr>
-      <w:r>
-        <w:rPr>
-          <w:sz w:val="24"/>
-          <w:szCs w:val="24"/>
-        </w:rPr>
-        <w:drawing>
-          <wp:inline distB="114300" distT="114300" distL="114300" distR="114300">
-            <wp:extent cx="4210050" cy="942975"/>
-            <wp:effectExtent b="0" l="0" r="0" t="0"/>
-            <wp:docPr id="55" name="image60.png"/>
-            <a:graphic>
-              <a:graphicData uri="http://schemas.openxmlformats.org/drawingml/2006/picture">
-                <pic:pic>
-                  <pic:nvPicPr>
-                    <pic:cNvPr id="0" name="image60.png"/>
-                    <pic:cNvPicPr preferRelativeResize="0"/>
-                  </pic:nvPicPr>
-                  <pic:blipFill>
-                    <a:blip r:embed="rId84"/>
-                    <a:srcRect b="0" l="0" r="0" t="0"/>
-                    <a:stretch>
-                      <a:fillRect/>
-                    </a:stretch>
-                  </pic:blipFill>
-                  <pic:spPr>
-                    <a:xfrm>
-                      <a:off x="0" y="0"/>
-                      <a:ext cx="4210050" cy="942975"/>
-                    </a:xfrm>
-                    <a:prstGeom prst="rect"/>
-                    <a:ln/>
-                  </pic:spPr>
-                </pic:pic>
-              </a:graphicData>
-            </a:graphic>
-          </wp:inline>
-        </w:drawing>
-      </w:r>
-      <w:r>
-        <w:rPr>
-          <w:rtl w:val="0"/>
-        </w:rPr>
-      </w:r>
-    </w:p>
-    <w:p>
-      <w:pPr>
-        <w:numPr>
-          <w:ilvl w:val="0"/>
-          <w:numId w:val="17"/>
-        </w:numPr>
-        <w:ind w:left="720" w:hanging="360"/>
-        <w:rPr>
-          <w:sz w:val="24"/>
-          <w:szCs w:val="24"/>
-        </w:rPr>
-      </w:pPr>
-      <w:r>
-        <w:rPr>
-          <w:sz w:val="24"/>
-          <w:szCs w:val="24"/>
-          <w:rtl w:val="0"/>
-        </w:rPr>
-        <w:t xml:space="preserve">Moving this functionality from routes to controllers.Remove it from here.</w:t>
-      </w:r>
-    </w:p>
-    <w:p>
-      <w:pPr>
-        <w:ind w:left="720" w:firstLine="0"/>
-        <w:rPr>
-          <w:sz w:val="24"/>
-          <w:szCs w:val="24"/>
-        </w:rPr>
-      </w:pPr>
-      <w:r>
-        <w:rPr>
-          <w:sz w:val="24"/>
-          <w:szCs w:val="24"/>
-        </w:rPr>
-        <w:drawing>
-          <wp:inline distB="114300" distT="114300" distL="114300" distR="114300">
-            <wp:extent cx="3648075" cy="1628775"/>
-            <wp:effectExtent b="0" l="0" r="0" t="0"/>
-            <wp:docPr id="74" name="image78.png"/>
-            <a:graphic>
-              <a:graphicData uri="http://schemas.openxmlformats.org/drawingml/2006/picture">
-                <pic:pic>
-                  <pic:nvPicPr>
-                    <pic:cNvPr id="0" name="image78.png"/>
-                    <pic:cNvPicPr preferRelativeResize="0"/>
-                  </pic:nvPicPr>
-                  <pic:blipFill>
-                    <a:blip r:embed="rId85"/>
-                    <a:srcRect b="0" l="0" r="0" t="0"/>
-                    <a:stretch>
-                      <a:fillRect/>
-                    </a:stretch>
-                  </pic:blipFill>
-                  <pic:spPr>
-                    <a:xfrm>
-                      <a:off x="0" y="0"/>
-                      <a:ext cx="3648075" cy="1628775"/>
-                    </a:xfrm>
-                    <a:prstGeom prst="rect"/>
-                    <a:ln/>
-                  </pic:spPr>
-                </pic:pic>
-              </a:graphicData>
-            </a:graphic>
-          </wp:inline>
-        </w:drawing>
-      </w:r>
-      <w:r>
-        <w:rPr>
-          <w:rtl w:val="0"/>
-        </w:rPr>
-      </w:r>
-    </w:p>
-    <w:p>
-      <w:pPr>
-        <w:ind w:left="720" w:firstLine="0"/>
-        <w:rPr>
-          <w:sz w:val="24"/>
-          <w:szCs w:val="24"/>
-        </w:rPr>
-      </w:pPr>
-      <w:r>
-        <w:rPr>
-          <w:sz w:val="24"/>
-          <w:szCs w:val="24"/>
-        </w:rPr>
-        <w:drawing>
-          <wp:inline distB="114300" distT="114300" distL="114300" distR="114300">
-            <wp:extent cx="2266950" cy="1019175"/>
-            <wp:effectExtent b="0" l="0" r="0" t="0"/>
-            <wp:docPr id="35" name="image32.png"/>
-            <a:graphic>
-              <a:graphicData uri="http://schemas.openxmlformats.org/drawingml/2006/picture">
-                <pic:pic>
-                  <pic:nvPicPr>
-                    <pic:cNvPr id="0" name="image32.png"/>
-                    <pic:cNvPicPr preferRelativeResize="0"/>
-                  </pic:nvPicPr>
-                  <pic:blipFill>
-                    <a:blip r:embed="rId86"/>
-                    <a:srcRect b="0" l="0" r="0" t="0"/>
-                    <a:stretch>
-                      <a:fillRect/>
-                    </a:stretch>
-                  </pic:blipFill>
-                  <pic:spPr>
-                    <a:xfrm>
-                      <a:off x="0" y="0"/>
-                      <a:ext cx="2266950" cy="1019175"/>
-                    </a:xfrm>
-                    <a:prstGeom prst="rect"/>
-                    <a:ln/>
-                  </pic:spPr>
-                </pic:pic>
-              </a:graphicData>
-            </a:graphic>
-          </wp:inline>
-        </w:drawing>
-      </w:r>
-      <w:r>
-        <w:rPr>
-          <w:rtl w:val="0"/>
-        </w:rPr>
-      </w:r>
-    </w:p>
-    <w:p>
-      <w:pPr>
-        <w:ind w:left="720" w:firstLine="0"/>
-        <w:rPr>
-          <w:sz w:val="24"/>
-          <w:szCs w:val="24"/>
-        </w:rPr>
-      </w:pPr>
-      <w:r>
-        <w:rPr>
-          <w:rtl w:val="0"/>
-        </w:rPr>
-      </w:r>
-    </w:p>
-    <w:p>
-      <w:pPr>
-        <w:numPr>
-          <w:ilvl w:val="0"/>
-          <w:numId w:val="11"/>
-        </w:numPr>
-        <w:ind w:left="720" w:hanging="360"/>
-        <w:rPr>
-          <w:sz w:val="24"/>
-          <w:szCs w:val="24"/>
-        </w:rPr>
-      </w:pPr>
-      <w:r>
-        <w:rPr>
-          <w:sz w:val="24"/>
-          <w:szCs w:val="24"/>
-          <w:rtl w:val="0"/>
-        </w:rPr>
-        <w:t xml:space="preserve">Give the controller a name as given here as </w:t>
-      </w:r>
-      <w:r>
-        <w:rPr>
-          <w:b w:val="1"/>
-          <w:color w:val="cc0000"/>
-          <w:sz w:val="24"/>
-          <w:szCs w:val="24"/>
-          <w:rtl w:val="0"/>
-        </w:rPr>
-        <w:t xml:space="preserve">time</w:t>
-      </w:r>
-      <w:r>
-        <w:rPr>
-          <w:sz w:val="24"/>
-          <w:szCs w:val="24"/>
-          <w:rtl w:val="0"/>
-        </w:rPr>
-        <w:t xml:space="preserve">.Any request coming to this endpoint will be handled by time controller method.</w:t>
-      </w:r>
-    </w:p>
-    <w:p>
-      <w:pPr>
-        <w:ind w:left="720" w:firstLine="0"/>
-        <w:rPr>
-          <w:sz w:val="24"/>
-          <w:szCs w:val="24"/>
-        </w:rPr>
-      </w:pPr>
-      <w:r>
-        <w:rPr>
-          <w:sz w:val="24"/>
-          <w:szCs w:val="24"/>
-        </w:rPr>
-        <w:drawing>
-          <wp:inline distB="114300" distT="114300" distL="114300" distR="114300">
-            <wp:extent cx="2619375" cy="1514475"/>
-            <wp:effectExtent b="0" l="0" r="0" t="0"/>
-            <wp:docPr id="33" name="image27.png"/>
-            <a:graphic>
-              <a:graphicData uri="http://schemas.openxmlformats.org/drawingml/2006/picture">
-                <pic:pic>
-                  <pic:nvPicPr>
-                    <pic:cNvPr id="0" name="image27.png"/>
-                    <pic:cNvPicPr preferRelativeResize="0"/>
-                  </pic:nvPicPr>
-                  <pic:blipFill>
-                    <a:blip r:embed="rId87"/>
-                    <a:srcRect b="0" l="0" r="0" t="0"/>
-                    <a:stretch>
-                      <a:fillRect/>
-                    </a:stretch>
-                  </pic:blipFill>
-                  <pic:spPr>
-                    <a:xfrm>
-                      <a:off x="0" y="0"/>
-                      <a:ext cx="2619375" cy="1514475"/>
-                    </a:xfrm>
-                    <a:prstGeom prst="rect"/>
-                    <a:ln/>
-                  </pic:spPr>
-                </pic:pic>
-              </a:graphicData>
-            </a:graphic>
-          </wp:inline>
-        </w:drawing>
-      </w:r>
-      <w:r>
-        <w:rPr>
-          <w:rtl w:val="0"/>
-        </w:rPr>
-      </w:r>
-    </w:p>
-    <w:p>
-      <w:pPr>
-        <w:numPr>
-          <w:ilvl w:val="0"/>
-          <w:numId w:val="39"/>
-        </w:numPr>
-        <w:ind w:left="720" w:hanging="360"/>
-        <w:rPr>
-          <w:sz w:val="24"/>
-          <w:szCs w:val="24"/>
-        </w:rPr>
-      </w:pPr>
-      <w:r>
-        <w:rPr>
-          <w:sz w:val="24"/>
-          <w:szCs w:val="24"/>
-          <w:rtl w:val="0"/>
-        </w:rPr>
-        <w:t xml:space="preserve">Write </w:t>
-      </w:r>
-      <w:r>
-        <w:rPr>
-          <w:b w:val="1"/>
-          <w:color w:val="38761d"/>
-          <w:sz w:val="24"/>
-          <w:szCs w:val="24"/>
-          <w:rtl w:val="0"/>
-        </w:rPr>
-        <w:t xml:space="preserve">exports</w:t>
-      </w:r>
-      <w:r>
-        <w:rPr>
-          <w:sz w:val="24"/>
-          <w:szCs w:val="24"/>
-          <w:rtl w:val="0"/>
-        </w:rPr>
-        <w:t xml:space="preserve"> and append this to an empty object. Now place here the control function that we removed from routes here, add it to export object.</w:t>
-      </w:r>
-    </w:p>
-    <w:p>
-      <w:pPr>
-        <w:ind w:left="720" w:firstLine="0"/>
-        <w:rPr>
-          <w:sz w:val="24"/>
-          <w:szCs w:val="24"/>
-        </w:rPr>
-      </w:pPr>
-      <w:r>
-        <w:rPr>
-          <w:sz w:val="24"/>
-          <w:szCs w:val="24"/>
-        </w:rPr>
-        <w:drawing>
-          <wp:inline distB="114300" distT="114300" distL="114300" distR="114300">
-            <wp:extent cx="3810000" cy="1371600"/>
-            <wp:effectExtent b="0" l="0" r="0" t="0"/>
-            <wp:docPr id="19" name="image16.png"/>
-            <a:graphic>
-              <a:graphicData uri="http://schemas.openxmlformats.org/drawingml/2006/picture">
-                <pic:pic>
-                  <pic:nvPicPr>
-                    <pic:cNvPr id="0" name="image16.png"/>
-                    <pic:cNvPicPr preferRelativeResize="0"/>
-                  </pic:nvPicPr>
-                  <pic:blipFill>
-                    <a:blip r:embed="rId88"/>
-                    <a:srcRect b="0" l="0" r="0" t="0"/>
-                    <a:stretch>
-                      <a:fillRect/>
-                    </a:stretch>
-                  </pic:blipFill>
-                  <pic:spPr>
-                    <a:xfrm>
-                      <a:off x="0" y="0"/>
-                      <a:ext cx="3810000" cy="1371600"/>
-                    </a:xfrm>
-                    <a:prstGeom prst="rect"/>
-                    <a:ln/>
-                  </pic:spPr>
-                </pic:pic>
-              </a:graphicData>
-            </a:graphic>
-          </wp:inline>
-        </w:drawing>
-      </w:r>
-      <w:r>
-        <w:rPr>
-          <w:rtl w:val="0"/>
-        </w:rPr>
-      </w:r>
-    </w:p>
-    <w:p>
-      <w:pPr>
-        <w:ind w:left="720" w:firstLine="0"/>
-        <w:rPr>
-          <w:sz w:val="24"/>
-          <w:szCs w:val="24"/>
-        </w:rPr>
-      </w:pPr>
-      <w:r>
-        <w:rPr>
-          <w:rtl w:val="0"/>
-        </w:rPr>
-      </w:r>
-    </w:p>
-    <w:p>
-      <w:pPr>
-        <w:numPr>
-          <w:ilvl w:val="0"/>
-          <w:numId w:val="14"/>
-        </w:numPr>
-        <w:ind w:left="720" w:hanging="360"/>
-        <w:rPr>
-          <w:sz w:val="24"/>
-          <w:szCs w:val="24"/>
-        </w:rPr>
-      </w:pPr>
-      <w:r>
-        <w:rPr>
-          <w:sz w:val="24"/>
-          <w:szCs w:val="24"/>
-          <w:rtl w:val="0"/>
-        </w:rPr>
-        <w:t xml:space="preserve">Now import it in </w:t>
-      </w:r>
-      <w:r>
-        <w:rPr>
-          <w:b w:val="1"/>
-          <w:color w:val="0000ff"/>
-          <w:sz w:val="24"/>
-          <w:szCs w:val="24"/>
-          <w:rtl w:val="0"/>
-        </w:rPr>
-        <w:t xml:space="preserve">routes</w:t>
-      </w:r>
-      <w:r>
-        <w:rPr>
-          <w:sz w:val="24"/>
-          <w:szCs w:val="24"/>
-          <w:rtl w:val="0"/>
-        </w:rPr>
-        <w:t xml:space="preserve"> </w:t>
-      </w:r>
-      <w:r>
-        <w:rPr>
-          <w:b w:val="1"/>
-          <w:color w:val="bf9000"/>
-          <w:sz w:val="24"/>
-          <w:szCs w:val="24"/>
-          <w:rtl w:val="0"/>
-        </w:rPr>
-        <w:t xml:space="preserve">blog.js</w:t>
-      </w:r>
-      <w:r>
-        <w:rPr>
-          <w:sz w:val="24"/>
-          <w:szCs w:val="24"/>
-          <w:rtl w:val="0"/>
-        </w:rPr>
-        <w:t xml:space="preserve"> file.</w:t>
-      </w:r>
-    </w:p>
-    <w:p>
-      <w:pPr>
-        <w:ind w:left="720" w:firstLine="0"/>
-        <w:rPr>
-          <w:sz w:val="24"/>
-          <w:szCs w:val="24"/>
-        </w:rPr>
-      </w:pPr>
-      <w:r>
-        <w:rPr>
-          <w:sz w:val="24"/>
-          <w:szCs w:val="24"/>
-        </w:rPr>
-        <w:drawing>
-          <wp:inline distB="114300" distT="114300" distL="114300" distR="114300">
-            <wp:extent cx="3848100" cy="790575"/>
-            <wp:effectExtent b="0" l="0" r="0" t="0"/>
-            <wp:docPr id="24" name="image29.png"/>
-            <a:graphic>
-              <a:graphicData uri="http://schemas.openxmlformats.org/drawingml/2006/picture">
-                <pic:pic>
-                  <pic:nvPicPr>
-                    <pic:cNvPr id="0" name="image29.png"/>
-                    <pic:cNvPicPr preferRelativeResize="0"/>
-                  </pic:nvPicPr>
-                  <pic:blipFill>
-                    <a:blip r:embed="rId89"/>
-                    <a:srcRect b="0" l="0" r="0" t="0"/>
-                    <a:stretch>
-                      <a:fillRect/>
-                    </a:stretch>
-                  </pic:blipFill>
-                  <pic:spPr>
-                    <a:xfrm>
-                      <a:off x="0" y="0"/>
-                      <a:ext cx="3848100" cy="790575"/>
-                    </a:xfrm>
-                    <a:prstGeom prst="rect"/>
-                    <a:ln/>
-                  </pic:spPr>
-                </pic:pic>
-              </a:graphicData>
-            </a:graphic>
-          </wp:inline>
-        </w:drawing>
-      </w:r>
-      <w:r>
-        <w:rPr>
-          <w:rtl w:val="0"/>
-        </w:rPr>
-      </w:r>
-    </w:p>
-    <w:p>
-      <w:pPr>
-        <w:numPr>
-          <w:ilvl w:val="0"/>
-          <w:numId w:val="29"/>
-        </w:numPr>
-        <w:spacing w:line="360" w:lineRule="auto"/>
-        <w:ind w:left="720" w:hanging="360"/>
-        <w:rPr>
-          <w:sz w:val="24"/>
-          <w:szCs w:val="24"/>
-        </w:rPr>
-      </w:pPr>
-      <w:r>
-        <w:rPr>
-          <w:sz w:val="24"/>
-          <w:szCs w:val="24"/>
-          <w:rtl w:val="0"/>
-        </w:rPr>
-        <w:t xml:space="preserve">Restart the server, and check if it is working fine. </w:t>
       </w:r>
     </w:p>
     <w:tbl>
@@ -14393,14 +13266,1089 @@
               </w:rPr>
               <w:drawing>
                 <wp:inline distB="114300" distT="114300" distL="114300" distR="114300">
-                  <wp:extent cx="5353050" cy="1473200"/>
+                  <wp:extent cx="5353050" cy="1209675"/>
                   <wp:effectExtent b="0" l="0" r="0" t="0"/>
-                  <wp:docPr id="25" name="image33.png"/>
+                  <wp:docPr id="43" name="image51.png"/>
                   <a:graphic>
                     <a:graphicData uri="http://schemas.openxmlformats.org/drawingml/2006/picture">
                       <pic:pic>
                         <pic:nvPicPr>
-                          <pic:cNvPr id="0" name="image33.png"/>
+                          <pic:cNvPr id="0" name="image51.png"/>
+                          <pic:cNvPicPr preferRelativeResize="0"/>
+                        </pic:nvPicPr>
+                        <pic:blipFill>
+                          <a:blip r:embed="rId83"/>
+                          <a:srcRect b="12413" l="0" r="0" t="0"/>
+                          <a:stretch>
+                            <a:fillRect/>
+                          </a:stretch>
+                        </pic:blipFill>
+                        <pic:spPr>
+                          <a:xfrm>
+                            <a:off x="0" y="0"/>
+                            <a:ext cx="5353050" cy="1209675"/>
+                          </a:xfrm>
+                          <a:prstGeom prst="rect"/>
+                          <a:ln/>
+                        </pic:spPr>
+                      </pic:pic>
+                    </a:graphicData>
+                  </a:graphic>
+                </wp:inline>
+              </w:drawing>
+            </w:r>
+            <w:r>
+              <w:rPr>
+                <w:rtl w:val="0"/>
+              </w:rPr>
+            </w:r>
+          </w:p>
+        </w:tc>
+      </w:tr>
+    </w:tbl>
+    <w:p>
+      <w:pPr>
+        <w:spacing w:line="360" w:lineRule="auto"/>
+        <w:ind w:left="720" w:firstLine="0"/>
+        <w:rPr>
+          <w:sz w:val="24"/>
+          <w:szCs w:val="24"/>
+        </w:rPr>
+      </w:pPr>
+      <w:r>
+        <w:rPr>
+          <w:rtl w:val="0"/>
+        </w:rPr>
+      </w:r>
+    </w:p>
+    <w:p>
+      <w:pPr>
+        <w:spacing w:line="360" w:lineRule="auto"/>
+        <w:jc w:val="center"/>
+        <w:rPr>
+          <w:b w:val="1"/>
+          <w:color w:val="202124"/>
+          <w:sz w:val="30"/>
+          <w:szCs w:val="30"/>
+          <w:shd w:fill="ea9999" w:val="clear"/>
+        </w:rPr>
+      </w:pPr>
+      <w:r>
+        <w:rPr>
+          <w:b w:val="1"/>
+          <w:color w:val="202124"/>
+          <w:sz w:val="30"/>
+          <w:szCs w:val="30"/>
+          <w:shd w:fill="ea9999" w:val="clear"/>
+          <w:rtl w:val="0"/>
+        </w:rPr>
+        <w:t xml:space="preserve">=&gt; ROUTES have been separated successfully, </w:t>
+      </w:r>
+    </w:p>
+    <w:p>
+      <w:pPr>
+        <w:spacing w:line="360" w:lineRule="auto"/>
+        <w:jc w:val="center"/>
+        <w:rPr>
+          <w:b w:val="1"/>
+          <w:color w:val="202124"/>
+          <w:sz w:val="30"/>
+          <w:szCs w:val="30"/>
+          <w:shd w:fill="ea9999" w:val="clear"/>
+        </w:rPr>
+      </w:pPr>
+      <w:r>
+        <w:rPr>
+          <w:b w:val="1"/>
+          <w:color w:val="202124"/>
+          <w:sz w:val="30"/>
+          <w:szCs w:val="30"/>
+          <w:shd w:fill="ea9999" w:val="clear"/>
+          <w:rtl w:val="0"/>
+        </w:rPr>
+        <w:t xml:space="preserve"> Task Completed…  :)</w:t>
+      </w:r>
+    </w:p>
+    <w:p>
+      <w:pPr>
+        <w:spacing w:line="360" w:lineRule="auto"/>
+        <w:jc w:val="center"/>
+        <w:rPr>
+          <w:b w:val="1"/>
+          <w:color w:val="202124"/>
+          <w:sz w:val="30"/>
+          <w:szCs w:val="30"/>
+          <w:shd w:fill="ea9999" w:val="clear"/>
+        </w:rPr>
+      </w:pPr>
+      <w:r>
+        <w:rPr>
+          <w:rtl w:val="0"/>
+        </w:rPr>
+      </w:r>
+    </w:p>
+    <w:p>
+      <w:pPr>
+        <w:spacing w:line="360" w:lineRule="auto"/>
+        <w:jc w:val="center"/>
+        <w:rPr>
+          <w:b w:val="1"/>
+          <w:color w:val="202124"/>
+          <w:sz w:val="30"/>
+          <w:szCs w:val="30"/>
+          <w:shd w:fill="ea9999" w:val="clear"/>
+        </w:rPr>
+      </w:pPr>
+      <w:r>
+        <w:rPr>
+          <w:rtl w:val="0"/>
+        </w:rPr>
+      </w:r>
+    </w:p>
+    <w:p>
+      <w:pPr>
+        <w:spacing w:line="360" w:lineRule="auto"/>
+        <w:jc w:val="center"/>
+        <w:rPr>
+          <w:b w:val="1"/>
+          <w:color w:val="202124"/>
+          <w:sz w:val="30"/>
+          <w:szCs w:val="30"/>
+          <w:shd w:fill="ea9999" w:val="clear"/>
+        </w:rPr>
+      </w:pPr>
+      <w:r>
+        <w:rPr>
+          <w:rtl w:val="0"/>
+        </w:rPr>
+      </w:r>
+    </w:p>
+    <w:p>
+      <w:pPr>
+        <w:spacing w:line="360" w:lineRule="auto"/>
+        <w:jc w:val="center"/>
+        <w:rPr>
+          <w:b w:val="1"/>
+          <w:color w:val="202124"/>
+          <w:sz w:val="30"/>
+          <w:szCs w:val="30"/>
+          <w:shd w:fill="ea9999" w:val="clear"/>
+        </w:rPr>
+      </w:pPr>
+      <w:r>
+        <w:rPr>
+          <w:rtl w:val="0"/>
+        </w:rPr>
+      </w:r>
+    </w:p>
+    <w:p>
+      <w:pPr>
+        <w:spacing w:line="360" w:lineRule="auto"/>
+        <w:jc w:val="center"/>
+        <w:rPr>
+          <w:b w:val="1"/>
+          <w:color w:val="202124"/>
+          <w:sz w:val="30"/>
+          <w:szCs w:val="30"/>
+          <w:shd w:fill="ea9999" w:val="clear"/>
+        </w:rPr>
+      </w:pPr>
+      <w:r>
+        <w:rPr>
+          <w:rtl w:val="0"/>
+        </w:rPr>
+      </w:r>
+    </w:p>
+    <w:p>
+      <w:pPr>
+        <w:spacing w:line="360" w:lineRule="auto"/>
+        <w:jc w:val="center"/>
+        <w:rPr>
+          <w:b w:val="1"/>
+          <w:color w:val="202124"/>
+          <w:sz w:val="30"/>
+          <w:szCs w:val="30"/>
+          <w:shd w:fill="ea9999" w:val="clear"/>
+        </w:rPr>
+      </w:pPr>
+      <w:r>
+        <w:rPr>
+          <w:rtl w:val="0"/>
+        </w:rPr>
+      </w:r>
+    </w:p>
+    <w:p>
+      <w:pPr>
+        <w:spacing w:line="360" w:lineRule="auto"/>
+        <w:jc w:val="center"/>
+        <w:rPr>
+          <w:b w:val="1"/>
+          <w:color w:val="202124"/>
+          <w:sz w:val="30"/>
+          <w:szCs w:val="30"/>
+          <w:shd w:fill="ea9999" w:val="clear"/>
+        </w:rPr>
+      </w:pPr>
+      <w:r>
+        <w:rPr>
+          <w:rtl w:val="0"/>
+        </w:rPr>
+      </w:r>
+    </w:p>
+    <w:p>
+      <w:pPr>
+        <w:spacing w:line="360" w:lineRule="auto"/>
+        <w:jc w:val="center"/>
+        <w:rPr>
+          <w:b w:val="1"/>
+          <w:color w:val="202124"/>
+          <w:sz w:val="30"/>
+          <w:szCs w:val="30"/>
+          <w:shd w:fill="ea9999" w:val="clear"/>
+        </w:rPr>
+      </w:pPr>
+      <w:r>
+        <w:rPr>
+          <w:rtl w:val="0"/>
+        </w:rPr>
+      </w:r>
+    </w:p>
+    <w:p>
+      <w:pPr>
+        <w:spacing w:line="360" w:lineRule="auto"/>
+        <w:jc w:val="left"/>
+        <w:rPr>
+          <w:b w:val="1"/>
+          <w:color w:val="202124"/>
+          <w:sz w:val="30"/>
+          <w:szCs w:val="30"/>
+          <w:shd w:fill="ea9999" w:val="clear"/>
+        </w:rPr>
+      </w:pPr>
+      <w:r>
+        <w:rPr>
+          <w:rtl w:val="0"/>
+        </w:rPr>
+      </w:r>
+    </w:p>
+    <w:p>
+      <w:pPr>
+        <w:spacing w:line="360" w:lineRule="auto"/>
+        <w:jc w:val="center"/>
+        <w:rPr>
+          <w:b w:val="1"/>
+          <w:color w:val="202124"/>
+          <w:sz w:val="30"/>
+          <w:szCs w:val="30"/>
+          <w:shd w:fill="ea9999" w:val="clear"/>
+        </w:rPr>
+      </w:pPr>
+      <w:r>
+        <w:rPr>
+          <w:rtl w:val="0"/>
+        </w:rPr>
+      </w:r>
+    </w:p>
+    <w:p>
+      <w:pPr>
+        <w:spacing w:line="360" w:lineRule="auto"/>
+        <w:rPr>
+          <w:b w:val="1"/>
+          <w:color w:val="202124"/>
+          <w:sz w:val="30"/>
+          <w:szCs w:val="30"/>
+          <w:shd w:fill="ea9999" w:val="clear"/>
+        </w:rPr>
+      </w:pPr>
+      <w:r>
+        <w:rPr>
+          <w:rtl w:val="0"/>
+        </w:rPr>
+      </w:r>
+    </w:p>
+    <w:p>
+      <w:pPr>
+        <w:pStyle w:val="Heading1"/>
+        <w:spacing w:line="360" w:lineRule="auto"/>
+        <w:rPr>
+          <w:rFonts w:ascii="Georgia" w:cs="Georgia" w:eastAsia="Georgia" w:hAnsi="Georgia"/>
+          <w:b w:val="1"/>
+          <w:color w:val="1b4ca5"/>
+          <w:u w:val="single"/>
+          <w:shd w:fill="d9d9d9" w:val="clear"/>
+        </w:rPr>
+      </w:pPr>
+      <w:bookmarkStart w:colFirst="0" w:colLast="0" w:name="_nat7xdksa7dm" w:id="9"/>
+      <w:bookmarkEnd w:id="9"/>
+      <w:r>
+        <w:rPr>
+          <w:rFonts w:ascii="Georgia" w:cs="Georgia" w:eastAsia="Georgia" w:hAnsi="Georgia"/>
+          <w:b w:val="1"/>
+          <w:color w:val="1b4ca5"/>
+          <w:rtl w:val="0"/>
+        </w:rPr>
+        <w:t xml:space="preserve">TASK-6</w:t>
+        <w:tab/>
+        <w:tab/>
+      </w:r>
+      <w:r>
+        <w:rPr>
+          <w:rFonts w:ascii="Georgia" w:cs="Georgia" w:eastAsia="Georgia" w:hAnsi="Georgia"/>
+          <w:b w:val="1"/>
+          <w:color w:val="1b4ca5"/>
+          <w:u w:val="single"/>
+          <w:shd w:fill="d9d9d9" w:val="clear"/>
+          <w:rtl w:val="0"/>
+        </w:rPr>
+        <w:t xml:space="preserve">CONTROLLERS</w:t>
+      </w:r>
+    </w:p>
+    <w:p>
+      <w:pPr>
+        <w:rPr>
+          <w:b w:val="1"/>
+          <w:sz w:val="30"/>
+          <w:szCs w:val="30"/>
+        </w:rPr>
+      </w:pPr>
+      <w:r>
+        <w:rPr>
+          <w:b w:val="1"/>
+          <w:sz w:val="30"/>
+          <w:szCs w:val="30"/>
+          <w:rtl w:val="0"/>
+        </w:rPr>
+        <w:t xml:space="preserve">STEPS:</w:t>
+      </w:r>
+    </w:p>
+    <w:p>
+      <w:pPr>
+        <w:rPr>
+          <w:sz w:val="24"/>
+          <w:szCs w:val="24"/>
+        </w:rPr>
+      </w:pPr>
+      <w:r>
+        <w:rPr>
+          <w:rtl w:val="0"/>
+        </w:rPr>
+      </w:r>
+    </w:p>
+    <w:p>
+      <w:pPr>
+        <w:numPr>
+          <w:ilvl w:val="0"/>
+          <w:numId w:val="7"/>
+        </w:numPr>
+        <w:ind w:left="720" w:hanging="360"/>
+        <w:rPr>
+          <w:sz w:val="24"/>
+          <w:szCs w:val="24"/>
+        </w:rPr>
+      </w:pPr>
+      <w:r>
+        <w:rPr>
+          <w:sz w:val="24"/>
+          <w:szCs w:val="24"/>
+          <w:rtl w:val="0"/>
+        </w:rPr>
+        <w:t xml:space="preserve">Passing functionality of </w:t>
+      </w:r>
+      <w:r>
+        <w:rPr>
+          <w:b w:val="1"/>
+          <w:color w:val="ff0000"/>
+          <w:sz w:val="24"/>
+          <w:szCs w:val="24"/>
+          <w:rtl w:val="0"/>
+        </w:rPr>
+        <w:t xml:space="preserve">routes</w:t>
+      </w:r>
+      <w:r>
+        <w:rPr>
+          <w:sz w:val="24"/>
+          <w:szCs w:val="24"/>
+          <w:rtl w:val="0"/>
+        </w:rPr>
+        <w:t xml:space="preserve"> to</w:t>
+      </w:r>
+      <w:r>
+        <w:rPr>
+          <w:b w:val="1"/>
+          <w:color w:val="ff0000"/>
+          <w:sz w:val="24"/>
+          <w:szCs w:val="24"/>
+          <w:rtl w:val="0"/>
+        </w:rPr>
+        <w:t xml:space="preserve"> controllers</w:t>
+      </w:r>
+      <w:r>
+        <w:rPr>
+          <w:sz w:val="24"/>
+          <w:szCs w:val="24"/>
+          <w:rtl w:val="0"/>
+        </w:rPr>
+        <w:t xml:space="preserve"> for handling. Because later after we have to deal with a lot of work with routes. (Need to go to database, create blogs,and associate with users).</w:t>
+      </w:r>
+    </w:p>
+    <w:p>
+      <w:pPr>
+        <w:numPr>
+          <w:ilvl w:val="0"/>
+          <w:numId w:val="7"/>
+        </w:numPr>
+        <w:ind w:left="720" w:hanging="360"/>
+        <w:rPr>
+          <w:sz w:val="24"/>
+          <w:szCs w:val="24"/>
+        </w:rPr>
+      </w:pPr>
+      <w:r>
+        <w:rPr>
+          <w:sz w:val="24"/>
+          <w:szCs w:val="24"/>
+          <w:rtl w:val="0"/>
+        </w:rPr>
+        <w:t xml:space="preserve">Create a new folder named</w:t>
+      </w:r>
+      <w:r>
+        <w:rPr>
+          <w:b w:val="1"/>
+          <w:color w:val="0000ff"/>
+          <w:sz w:val="24"/>
+          <w:szCs w:val="24"/>
+          <w:rtl w:val="0"/>
+        </w:rPr>
+        <w:t xml:space="preserve"> controllers</w:t>
+      </w:r>
+      <w:r>
+        <w:rPr>
+          <w:sz w:val="24"/>
+          <w:szCs w:val="24"/>
+          <w:rtl w:val="0"/>
+        </w:rPr>
+        <w:t xml:space="preserve"> in</w:t>
+      </w:r>
+      <w:r>
+        <w:rPr>
+          <w:b w:val="1"/>
+          <w:color w:val="0000ff"/>
+          <w:sz w:val="24"/>
+          <w:szCs w:val="24"/>
+          <w:rtl w:val="0"/>
+        </w:rPr>
+        <w:t xml:space="preserve"> backend</w:t>
+      </w:r>
+      <w:r>
+        <w:rPr>
+          <w:sz w:val="24"/>
+          <w:szCs w:val="24"/>
+          <w:rtl w:val="0"/>
+        </w:rPr>
+        <w:t xml:space="preserve"> folder and make a file named </w:t>
+      </w:r>
+      <w:r>
+        <w:rPr>
+          <w:b w:val="1"/>
+          <w:color w:val="bf9000"/>
+          <w:sz w:val="24"/>
+          <w:szCs w:val="24"/>
+          <w:rtl w:val="0"/>
+        </w:rPr>
+        <w:t xml:space="preserve">blog.js</w:t>
+      </w:r>
+      <w:r>
+        <w:rPr>
+          <w:sz w:val="24"/>
+          <w:szCs w:val="24"/>
+          <w:rtl w:val="0"/>
+        </w:rPr>
+        <w:t xml:space="preserve">.</w:t>
+      </w:r>
+    </w:p>
+    <w:p>
+      <w:pPr>
+        <w:ind w:left="720" w:firstLine="0"/>
+        <w:rPr>
+          <w:sz w:val="24"/>
+          <w:szCs w:val="24"/>
+        </w:rPr>
+      </w:pPr>
+      <w:r>
+        <w:rPr>
+          <w:sz w:val="24"/>
+          <w:szCs w:val="24"/>
+        </w:rPr>
+        <w:drawing>
+          <wp:inline distB="114300" distT="114300" distL="114300" distR="114300">
+            <wp:extent cx="4210050" cy="942975"/>
+            <wp:effectExtent b="0" l="0" r="0" t="0"/>
+            <wp:docPr id="55" name="image50.png"/>
+            <a:graphic>
+              <a:graphicData uri="http://schemas.openxmlformats.org/drawingml/2006/picture">
+                <pic:pic>
+                  <pic:nvPicPr>
+                    <pic:cNvPr id="0" name="image50.png"/>
+                    <pic:cNvPicPr preferRelativeResize="0"/>
+                  </pic:nvPicPr>
+                  <pic:blipFill>
+                    <a:blip r:embed="rId84"/>
+                    <a:srcRect b="0" l="0" r="0" t="0"/>
+                    <a:stretch>
+                      <a:fillRect/>
+                    </a:stretch>
+                  </pic:blipFill>
+                  <pic:spPr>
+                    <a:xfrm>
+                      <a:off x="0" y="0"/>
+                      <a:ext cx="4210050" cy="942975"/>
+                    </a:xfrm>
+                    <a:prstGeom prst="rect"/>
+                    <a:ln/>
+                  </pic:spPr>
+                </pic:pic>
+              </a:graphicData>
+            </a:graphic>
+          </wp:inline>
+        </w:drawing>
+      </w:r>
+      <w:r>
+        <w:rPr>
+          <w:rtl w:val="0"/>
+        </w:rPr>
+      </w:r>
+    </w:p>
+    <w:p>
+      <w:pPr>
+        <w:numPr>
+          <w:ilvl w:val="0"/>
+          <w:numId w:val="17"/>
+        </w:numPr>
+        <w:ind w:left="720" w:hanging="360"/>
+        <w:rPr>
+          <w:sz w:val="24"/>
+          <w:szCs w:val="24"/>
+        </w:rPr>
+      </w:pPr>
+      <w:r>
+        <w:rPr>
+          <w:sz w:val="24"/>
+          <w:szCs w:val="24"/>
+          <w:rtl w:val="0"/>
+        </w:rPr>
+        <w:t xml:space="preserve">Moving this functionality from routes to controllers.Remove it from here.</w:t>
+      </w:r>
+    </w:p>
+    <w:p>
+      <w:pPr>
+        <w:ind w:left="720" w:firstLine="0"/>
+        <w:rPr>
+          <w:sz w:val="24"/>
+          <w:szCs w:val="24"/>
+        </w:rPr>
+      </w:pPr>
+      <w:r>
+        <w:rPr>
+          <w:sz w:val="24"/>
+          <w:szCs w:val="24"/>
+        </w:rPr>
+        <w:drawing>
+          <wp:inline distB="114300" distT="114300" distL="114300" distR="114300">
+            <wp:extent cx="3648075" cy="1628775"/>
+            <wp:effectExtent b="0" l="0" r="0" t="0"/>
+            <wp:docPr id="74" name="image70.png"/>
+            <a:graphic>
+              <a:graphicData uri="http://schemas.openxmlformats.org/drawingml/2006/picture">
+                <pic:pic>
+                  <pic:nvPicPr>
+                    <pic:cNvPr id="0" name="image70.png"/>
+                    <pic:cNvPicPr preferRelativeResize="0"/>
+                  </pic:nvPicPr>
+                  <pic:blipFill>
+                    <a:blip r:embed="rId85"/>
+                    <a:srcRect b="0" l="0" r="0" t="0"/>
+                    <a:stretch>
+                      <a:fillRect/>
+                    </a:stretch>
+                  </pic:blipFill>
+                  <pic:spPr>
+                    <a:xfrm>
+                      <a:off x="0" y="0"/>
+                      <a:ext cx="3648075" cy="1628775"/>
+                    </a:xfrm>
+                    <a:prstGeom prst="rect"/>
+                    <a:ln/>
+                  </pic:spPr>
+                </pic:pic>
+              </a:graphicData>
+            </a:graphic>
+          </wp:inline>
+        </w:drawing>
+      </w:r>
+      <w:r>
+        <w:rPr>
+          <w:rtl w:val="0"/>
+        </w:rPr>
+      </w:r>
+    </w:p>
+    <w:p>
+      <w:pPr>
+        <w:ind w:left="720" w:firstLine="0"/>
+        <w:rPr>
+          <w:sz w:val="24"/>
+          <w:szCs w:val="24"/>
+        </w:rPr>
+      </w:pPr>
+      <w:r>
+        <w:rPr>
+          <w:sz w:val="24"/>
+          <w:szCs w:val="24"/>
+        </w:rPr>
+        <w:drawing>
+          <wp:inline distB="114300" distT="114300" distL="114300" distR="114300">
+            <wp:extent cx="2266950" cy="1019175"/>
+            <wp:effectExtent b="0" l="0" r="0" t="0"/>
+            <wp:docPr id="35" name="image39.png"/>
+            <a:graphic>
+              <a:graphicData uri="http://schemas.openxmlformats.org/drawingml/2006/picture">
+                <pic:pic>
+                  <pic:nvPicPr>
+                    <pic:cNvPr id="0" name="image39.png"/>
+                    <pic:cNvPicPr preferRelativeResize="0"/>
+                  </pic:nvPicPr>
+                  <pic:blipFill>
+                    <a:blip r:embed="rId86"/>
+                    <a:srcRect b="0" l="0" r="0" t="0"/>
+                    <a:stretch>
+                      <a:fillRect/>
+                    </a:stretch>
+                  </pic:blipFill>
+                  <pic:spPr>
+                    <a:xfrm>
+                      <a:off x="0" y="0"/>
+                      <a:ext cx="2266950" cy="1019175"/>
+                    </a:xfrm>
+                    <a:prstGeom prst="rect"/>
+                    <a:ln/>
+                  </pic:spPr>
+                </pic:pic>
+              </a:graphicData>
+            </a:graphic>
+          </wp:inline>
+        </w:drawing>
+      </w:r>
+      <w:r>
+        <w:rPr>
+          <w:rtl w:val="0"/>
+        </w:rPr>
+      </w:r>
+    </w:p>
+    <w:p>
+      <w:pPr>
+        <w:ind w:left="720" w:firstLine="0"/>
+        <w:rPr>
+          <w:sz w:val="24"/>
+          <w:szCs w:val="24"/>
+        </w:rPr>
+      </w:pPr>
+      <w:r>
+        <w:rPr>
+          <w:rtl w:val="0"/>
+        </w:rPr>
+      </w:r>
+    </w:p>
+    <w:p>
+      <w:pPr>
+        <w:numPr>
+          <w:ilvl w:val="0"/>
+          <w:numId w:val="11"/>
+        </w:numPr>
+        <w:ind w:left="720" w:hanging="360"/>
+        <w:rPr>
+          <w:sz w:val="24"/>
+          <w:szCs w:val="24"/>
+        </w:rPr>
+      </w:pPr>
+      <w:r>
+        <w:rPr>
+          <w:sz w:val="24"/>
+          <w:szCs w:val="24"/>
+          <w:rtl w:val="0"/>
+        </w:rPr>
+        <w:t xml:space="preserve">Give the controller a name as given here as </w:t>
+      </w:r>
+      <w:r>
+        <w:rPr>
+          <w:b w:val="1"/>
+          <w:color w:val="cc0000"/>
+          <w:sz w:val="24"/>
+          <w:szCs w:val="24"/>
+          <w:rtl w:val="0"/>
+        </w:rPr>
+        <w:t xml:space="preserve">time</w:t>
+      </w:r>
+      <w:r>
+        <w:rPr>
+          <w:sz w:val="24"/>
+          <w:szCs w:val="24"/>
+          <w:rtl w:val="0"/>
+        </w:rPr>
+        <w:t xml:space="preserve">.Any request coming to this endpoint will be handled by time controller method.</w:t>
+      </w:r>
+    </w:p>
+    <w:p>
+      <w:pPr>
+        <w:ind w:left="720" w:firstLine="0"/>
+        <w:rPr>
+          <w:sz w:val="24"/>
+          <w:szCs w:val="24"/>
+        </w:rPr>
+      </w:pPr>
+      <w:r>
+        <w:rPr>
+          <w:sz w:val="24"/>
+          <w:szCs w:val="24"/>
+        </w:rPr>
+        <w:drawing>
+          <wp:inline distB="114300" distT="114300" distL="114300" distR="114300">
+            <wp:extent cx="2619375" cy="1514475"/>
+            <wp:effectExtent b="0" l="0" r="0" t="0"/>
+            <wp:docPr id="33" name="image29.png"/>
+            <a:graphic>
+              <a:graphicData uri="http://schemas.openxmlformats.org/drawingml/2006/picture">
+                <pic:pic>
+                  <pic:nvPicPr>
+                    <pic:cNvPr id="0" name="image29.png"/>
+                    <pic:cNvPicPr preferRelativeResize="0"/>
+                  </pic:nvPicPr>
+                  <pic:blipFill>
+                    <a:blip r:embed="rId87"/>
+                    <a:srcRect b="0" l="0" r="0" t="0"/>
+                    <a:stretch>
+                      <a:fillRect/>
+                    </a:stretch>
+                  </pic:blipFill>
+                  <pic:spPr>
+                    <a:xfrm>
+                      <a:off x="0" y="0"/>
+                      <a:ext cx="2619375" cy="1514475"/>
+                    </a:xfrm>
+                    <a:prstGeom prst="rect"/>
+                    <a:ln/>
+                  </pic:spPr>
+                </pic:pic>
+              </a:graphicData>
+            </a:graphic>
+          </wp:inline>
+        </w:drawing>
+      </w:r>
+      <w:r>
+        <w:rPr>
+          <w:rtl w:val="0"/>
+        </w:rPr>
+      </w:r>
+    </w:p>
+    <w:p>
+      <w:pPr>
+        <w:numPr>
+          <w:ilvl w:val="0"/>
+          <w:numId w:val="39"/>
+        </w:numPr>
+        <w:ind w:left="720" w:hanging="360"/>
+        <w:rPr>
+          <w:sz w:val="24"/>
+          <w:szCs w:val="24"/>
+        </w:rPr>
+      </w:pPr>
+      <w:r>
+        <w:rPr>
+          <w:sz w:val="24"/>
+          <w:szCs w:val="24"/>
+          <w:rtl w:val="0"/>
+        </w:rPr>
+        <w:t xml:space="preserve">Write </w:t>
+      </w:r>
+      <w:r>
+        <w:rPr>
+          <w:b w:val="1"/>
+          <w:color w:val="38761d"/>
+          <w:sz w:val="24"/>
+          <w:szCs w:val="24"/>
+          <w:rtl w:val="0"/>
+        </w:rPr>
+        <w:t xml:space="preserve">exports</w:t>
+      </w:r>
+      <w:r>
+        <w:rPr>
+          <w:sz w:val="24"/>
+          <w:szCs w:val="24"/>
+          <w:rtl w:val="0"/>
+        </w:rPr>
+        <w:t xml:space="preserve"> and append this to an empty object. Now place here the control function that we removed from routes here, add it to export object.</w:t>
+      </w:r>
+    </w:p>
+    <w:p>
+      <w:pPr>
+        <w:ind w:left="720" w:firstLine="0"/>
+        <w:rPr>
+          <w:sz w:val="24"/>
+          <w:szCs w:val="24"/>
+        </w:rPr>
+      </w:pPr>
+      <w:r>
+        <w:rPr>
+          <w:sz w:val="24"/>
+          <w:szCs w:val="24"/>
+        </w:rPr>
+        <w:drawing>
+          <wp:inline distB="114300" distT="114300" distL="114300" distR="114300">
+            <wp:extent cx="3810000" cy="1371600"/>
+            <wp:effectExtent b="0" l="0" r="0" t="0"/>
+            <wp:docPr id="19" name="image16.png"/>
+            <a:graphic>
+              <a:graphicData uri="http://schemas.openxmlformats.org/drawingml/2006/picture">
+                <pic:pic>
+                  <pic:nvPicPr>
+                    <pic:cNvPr id="0" name="image16.png"/>
+                    <pic:cNvPicPr preferRelativeResize="0"/>
+                  </pic:nvPicPr>
+                  <pic:blipFill>
+                    <a:blip r:embed="rId88"/>
+                    <a:srcRect b="0" l="0" r="0" t="0"/>
+                    <a:stretch>
+                      <a:fillRect/>
+                    </a:stretch>
+                  </pic:blipFill>
+                  <pic:spPr>
+                    <a:xfrm>
+                      <a:off x="0" y="0"/>
+                      <a:ext cx="3810000" cy="1371600"/>
+                    </a:xfrm>
+                    <a:prstGeom prst="rect"/>
+                    <a:ln/>
+                  </pic:spPr>
+                </pic:pic>
+              </a:graphicData>
+            </a:graphic>
+          </wp:inline>
+        </w:drawing>
+      </w:r>
+      <w:r>
+        <w:rPr>
+          <w:rtl w:val="0"/>
+        </w:rPr>
+      </w:r>
+    </w:p>
+    <w:p>
+      <w:pPr>
+        <w:ind w:left="720" w:firstLine="0"/>
+        <w:rPr>
+          <w:sz w:val="24"/>
+          <w:szCs w:val="24"/>
+        </w:rPr>
+      </w:pPr>
+      <w:r>
+        <w:rPr>
+          <w:rtl w:val="0"/>
+        </w:rPr>
+      </w:r>
+    </w:p>
+    <w:p>
+      <w:pPr>
+        <w:numPr>
+          <w:ilvl w:val="0"/>
+          <w:numId w:val="14"/>
+        </w:numPr>
+        <w:ind w:left="720" w:hanging="360"/>
+        <w:rPr>
+          <w:sz w:val="24"/>
+          <w:szCs w:val="24"/>
+        </w:rPr>
+      </w:pPr>
+      <w:r>
+        <w:rPr>
+          <w:sz w:val="24"/>
+          <w:szCs w:val="24"/>
+          <w:rtl w:val="0"/>
+        </w:rPr>
+        <w:t xml:space="preserve">Now import it in </w:t>
+      </w:r>
+      <w:r>
+        <w:rPr>
+          <w:b w:val="1"/>
+          <w:color w:val="0000ff"/>
+          <w:sz w:val="24"/>
+          <w:szCs w:val="24"/>
+          <w:rtl w:val="0"/>
+        </w:rPr>
+        <w:t xml:space="preserve">routes</w:t>
+      </w:r>
+      <w:r>
+        <w:rPr>
+          <w:sz w:val="24"/>
+          <w:szCs w:val="24"/>
+          <w:rtl w:val="0"/>
+        </w:rPr>
+        <w:t xml:space="preserve"> </w:t>
+      </w:r>
+      <w:r>
+        <w:rPr>
+          <w:b w:val="1"/>
+          <w:color w:val="bf9000"/>
+          <w:sz w:val="24"/>
+          <w:szCs w:val="24"/>
+          <w:rtl w:val="0"/>
+        </w:rPr>
+        <w:t xml:space="preserve">blog.js</w:t>
+      </w:r>
+      <w:r>
+        <w:rPr>
+          <w:sz w:val="24"/>
+          <w:szCs w:val="24"/>
+          <w:rtl w:val="0"/>
+        </w:rPr>
+        <w:t xml:space="preserve"> file.</w:t>
+      </w:r>
+    </w:p>
+    <w:p>
+      <w:pPr>
+        <w:ind w:left="720" w:firstLine="0"/>
+        <w:rPr>
+          <w:sz w:val="24"/>
+          <w:szCs w:val="24"/>
+        </w:rPr>
+      </w:pPr>
+      <w:r>
+        <w:rPr>
+          <w:sz w:val="24"/>
+          <w:szCs w:val="24"/>
+        </w:rPr>
+        <w:drawing>
+          <wp:inline distB="114300" distT="114300" distL="114300" distR="114300">
+            <wp:extent cx="3848100" cy="790575"/>
+            <wp:effectExtent b="0" l="0" r="0" t="0"/>
+            <wp:docPr id="24" name="image25.png"/>
+            <a:graphic>
+              <a:graphicData uri="http://schemas.openxmlformats.org/drawingml/2006/picture">
+                <pic:pic>
+                  <pic:nvPicPr>
+                    <pic:cNvPr id="0" name="image25.png"/>
+                    <pic:cNvPicPr preferRelativeResize="0"/>
+                  </pic:nvPicPr>
+                  <pic:blipFill>
+                    <a:blip r:embed="rId89"/>
+                    <a:srcRect b="0" l="0" r="0" t="0"/>
+                    <a:stretch>
+                      <a:fillRect/>
+                    </a:stretch>
+                  </pic:blipFill>
+                  <pic:spPr>
+                    <a:xfrm>
+                      <a:off x="0" y="0"/>
+                      <a:ext cx="3848100" cy="790575"/>
+                    </a:xfrm>
+                    <a:prstGeom prst="rect"/>
+                    <a:ln/>
+                  </pic:spPr>
+                </pic:pic>
+              </a:graphicData>
+            </a:graphic>
+          </wp:inline>
+        </w:drawing>
+      </w:r>
+      <w:r>
+        <w:rPr>
+          <w:rtl w:val="0"/>
+        </w:rPr>
+      </w:r>
+    </w:p>
+    <w:p>
+      <w:pPr>
+        <w:numPr>
+          <w:ilvl w:val="0"/>
+          <w:numId w:val="29"/>
+        </w:numPr>
+        <w:spacing w:line="360" w:lineRule="auto"/>
+        <w:ind w:left="720" w:hanging="360"/>
+        <w:rPr>
+          <w:sz w:val="24"/>
+          <w:szCs w:val="24"/>
+        </w:rPr>
+      </w:pPr>
+      <w:r>
+        <w:rPr>
+          <w:sz w:val="24"/>
+          <w:szCs w:val="24"/>
+          <w:rtl w:val="0"/>
+        </w:rPr>
+        <w:t xml:space="preserve">Restart the server, and check if it is working fine. </w:t>
+      </w:r>
+    </w:p>
+    <w:tbl>
+      <w:tblPr>
+        <w:tblStyle w:val="Table39"/>
+        <w:tblW w:w="8640.0" w:type="dxa"/>
+        <w:jc w:val="left"/>
+        <w:tblInd w:w="820.0" w:type="dxa"/>
+        <w:tblBorders>
+          <w:top w:color="000000" w:space="0" w:sz="8" w:val="single"/>
+          <w:left w:color="000000" w:space="0" w:sz="8" w:val="single"/>
+          <w:bottom w:color="000000" w:space="0" w:sz="8" w:val="single"/>
+          <w:right w:color="000000" w:space="0" w:sz="8" w:val="single"/>
+          <w:insideH w:color="000000" w:space="0" w:sz="8" w:val="single"/>
+          <w:insideV w:color="000000" w:space="0" w:sz="8" w:val="single"/>
+        </w:tblBorders>
+        <w:tblLayout w:type="fixed"/>
+        <w:tblLook w:val="0600"/>
+      </w:tblPr>
+      <w:tblGrid>
+        <w:gridCol w:w="8640"/>
+        <w:tblGridChange w:id="0">
+          <w:tblGrid>
+            <w:gridCol w:w="8640"/>
+          </w:tblGrid>
+        </w:tblGridChange>
+      </w:tblGrid>
+      <w:tr>
+        <w:trPr>
+          <w:cantSplit w:val="0"/>
+          <w:tblHeader w:val="0"/>
+        </w:trPr>
+        <w:tc>
+          <w:tcPr>
+            <w:shd w:fill="auto" w:val="clear"/>
+            <w:tcMar>
+              <w:top w:w="100.0" w:type="dxa"/>
+              <w:left w:w="100.0" w:type="dxa"/>
+              <w:bottom w:w="100.0" w:type="dxa"/>
+              <w:right w:w="100.0" w:type="dxa"/>
+            </w:tcMar>
+            <w:vAlign w:val="top"/>
+          </w:tcPr>
+          <w:p>
+            <w:pPr>
+              <w:widowControl w:val="0"/>
+              <w:spacing w:line="240" w:lineRule="auto"/>
+              <w:rPr>
+                <w:sz w:val="24"/>
+                <w:szCs w:val="24"/>
+              </w:rPr>
+            </w:pPr>
+            <w:r>
+              <w:rPr>
+                <w:sz w:val="24"/>
+                <w:szCs w:val="24"/>
+              </w:rPr>
+              <w:drawing>
+                <wp:inline distB="114300" distT="114300" distL="114300" distR="114300">
+                  <wp:extent cx="5353050" cy="1473200"/>
+                  <wp:effectExtent b="0" l="0" r="0" t="0"/>
+                  <wp:docPr id="25" name="image26.png"/>
+                  <a:graphic>
+                    <a:graphicData uri="http://schemas.openxmlformats.org/drawingml/2006/picture">
+                      <pic:pic>
+                        <pic:nvPicPr>
+                          <pic:cNvPr id="0" name="image26.png"/>
                           <pic:cNvPicPr preferRelativeResize="0"/>
                         </pic:nvPicPr>
                         <pic:blipFill>
@@ -14522,12 +14470,28 @@
     </w:p>
     <w:sectPr>
       <w:headerReference r:id="rId91" w:type="default"/>
+      <w:footerReference r:id="rId92" w:type="default"/>
       <w:pgSz w:h="15840" w:w="12240" w:orient="portrait"/>
       <w:pgMar w:bottom="2340" w:top="0" w:left="1440" w:right="1440" w:header="720" w:footer="720"/>
       <w:pgNumType w:start="1"/>
     </w:sectPr>
   </w:body>
 </w:document>
+</file>
+
+<file path=word/footer1.xml><?xml version="1.0" encoding="utf-8"?>
+<w:ftr xmlns:mc="http://schemas.openxmlformats.org/markup-compatibility/2006" xmlns:o="urn:schemas-microsoft-com:office:office" xmlns:r="http://schemas.openxmlformats.org/officeDocument/2006/relationships" xmlns:m="http://schemas.openxmlformats.org/officeDocument/2006/math" xmlns:v="urn:schemas-microsoft-com:vml" xmlns:wp="http://schemas.openxmlformats.org/drawingml/2006/wordprocessingDrawing" xmlns:w10="urn:schemas-microsoft-com:office:word" xmlns:w="http://schemas.openxmlformats.org/wordprocessingml/2006/main" xmlns:wne="http://schemas.microsoft.com/office/word/2006/wordml" xmlns:sl="http://schemas.openxmlformats.org/schemaLibrary/2006/main" xmlns:a="http://schemas.openxmlformats.org/drawingml/2006/main" xmlns:pic="http://schemas.openxmlformats.org/drawingml/2006/picture" xmlns:c="http://schemas.openxmlformats.org/drawingml/2006/chart" xmlns:lc="http://schemas.openxmlformats.org/drawingml/2006/lockedCanvas" xmlns:dgm="http://schemas.openxmlformats.org/drawingml/2006/diagram" xmlns:wps="http://schemas.microsoft.com/office/word/2010/wordprocessingShape" xmlns:wpg="http://schemas.microsoft.com/office/word/2010/wordprocessingGroup" xmlns:w14="http://schemas.microsoft.com/office/word/2010/wordml" xmlns:w15="http://schemas.microsoft.com/office/word/2012/wordml">
+  <w:p>
+    <w:pPr>
+      <w:rPr/>
+    </w:pPr>
+    <w:r>
+      <w:rPr>
+        <w:rtl w:val="0"/>
+      </w:rPr>
+    </w:r>
+  </w:p>
+</w:ftr>
 </file>
 
 <file path=word/header1.xml><?xml version="1.0" encoding="utf-8"?>
@@ -20282,6 +20246,19 @@
       </w:tblCellMar>
     </w:tblPr>
   </w:style>
+  <w:style w:type="table" w:styleId="Table39">
+    <w:basedOn w:val="TableNormal"/>
+    <w:tblPr>
+      <w:tblStyleRowBandSize w:val="1"/>
+      <w:tblStyleColBandSize w:val="1"/>
+      <w:tblCellMar>
+        <w:top w:w="100.0" w:type="dxa"/>
+        <w:left w:w="100.0" w:type="dxa"/>
+        <w:bottom w:w="100.0" w:type="dxa"/>
+        <w:right w:w="100.0" w:type="dxa"/>
+      </w:tblCellMar>
+    </w:tblPr>
+  </w:style>
 </w:styles>
 </file>
 

</xml_diff>